<commit_message>
data processed, consumed by logstash and displayed in kibana
</commit_message>
<xml_diff>
--- a/Obligatorio.docx
+++ b/Obligatorio.docx
@@ -506,7 +506,7 @@
           <w:r>
             <w:fldChar w:fldCharType="separate"/>
           </w:r>
-          <w:hyperlink w:anchor="_Toc55336134" w:history="1">
+          <w:hyperlink w:anchor="_Toc56874920" w:history="1">
             <w:r>
               <w:rPr>
                 <w:rStyle w:val="Hyperlink"/>
@@ -533,7 +533,7 @@
                 <w:noProof/>
                 <w:webHidden/>
               </w:rPr>
-              <w:instrText xml:space="preserve"> PAGEREF _Toc55336134 \h </w:instrText>
+              <w:instrText xml:space="preserve"> PAGEREF _Toc56874920 \h </w:instrText>
             </w:r>
             <w:r>
               <w:rPr>
@@ -576,7 +576,7 @@
               <w:lang w:val="en-US"/>
             </w:rPr>
           </w:pPr>
-          <w:hyperlink w:anchor="_Toc55336135" w:history="1">
+          <w:hyperlink w:anchor="_Toc56874921" w:history="1">
             <w:r>
               <w:rPr>
                 <w:rStyle w:val="Hyperlink"/>
@@ -603,7 +603,7 @@
                 <w:noProof/>
                 <w:webHidden/>
               </w:rPr>
-              <w:instrText xml:space="preserve"> PAGEREF _Toc55336135 \h </w:instrText>
+              <w:instrText xml:space="preserve"> PAGEREF _Toc56874921 \h </w:instrText>
             </w:r>
             <w:r>
               <w:rPr>
@@ -646,7 +646,7 @@
               <w:lang w:val="en-US"/>
             </w:rPr>
           </w:pPr>
-          <w:hyperlink w:anchor="_Toc55336136" w:history="1">
+          <w:hyperlink w:anchor="_Toc56874922" w:history="1">
             <w:r>
               <w:rPr>
                 <w:rStyle w:val="Hyperlink"/>
@@ -673,7 +673,7 @@
                 <w:noProof/>
                 <w:webHidden/>
               </w:rPr>
-              <w:instrText xml:space="preserve"> PAGEREF _Toc55336136 \h </w:instrText>
+              <w:instrText xml:space="preserve"> PAGEREF _Toc56874922 \h </w:instrText>
             </w:r>
             <w:r>
               <w:rPr>
@@ -716,7 +716,7 @@
               <w:lang w:val="en-US"/>
             </w:rPr>
           </w:pPr>
-          <w:hyperlink w:anchor="_Toc55336137" w:history="1">
+          <w:hyperlink w:anchor="_Toc56874923" w:history="1">
             <w:r>
               <w:rPr>
                 <w:rStyle w:val="Hyperlink"/>
@@ -743,7 +743,7 @@
                 <w:noProof/>
                 <w:webHidden/>
               </w:rPr>
-              <w:instrText xml:space="preserve"> PAGEREF _Toc55336137 \h </w:instrText>
+              <w:instrText xml:space="preserve"> PAGEREF _Toc56874923 \h </w:instrText>
             </w:r>
             <w:r>
               <w:rPr>
@@ -786,7 +786,7 @@
               <w:lang w:val="en-US"/>
             </w:rPr>
           </w:pPr>
-          <w:hyperlink w:anchor="_Toc55336138" w:history="1">
+          <w:hyperlink w:anchor="_Toc56874924" w:history="1">
             <w:r>
               <w:rPr>
                 <w:rStyle w:val="Hyperlink"/>
@@ -813,7 +813,7 @@
                 <w:noProof/>
                 <w:webHidden/>
               </w:rPr>
-              <w:instrText xml:space="preserve"> PAGEREF _Toc55336138 \h </w:instrText>
+              <w:instrText xml:space="preserve"> PAGEREF _Toc56874924 \h </w:instrText>
             </w:r>
             <w:r>
               <w:rPr>
@@ -856,7 +856,7 @@
               <w:lang w:val="en-US"/>
             </w:rPr>
           </w:pPr>
-          <w:hyperlink w:anchor="_Toc55336139" w:history="1">
+          <w:hyperlink w:anchor="_Toc56874925" w:history="1">
             <w:r>
               <w:rPr>
                 <w:rStyle w:val="Hyperlink"/>
@@ -883,7 +883,7 @@
                 <w:noProof/>
                 <w:webHidden/>
               </w:rPr>
-              <w:instrText xml:space="preserve"> PAGEREF _Toc55336139 \h </w:instrText>
+              <w:instrText xml:space="preserve"> PAGEREF _Toc56874925 \h </w:instrText>
             </w:r>
             <w:r>
               <w:rPr>
@@ -926,7 +926,7 @@
               <w:lang w:val="en-US"/>
             </w:rPr>
           </w:pPr>
-          <w:hyperlink w:anchor="_Toc55336140" w:history="1">
+          <w:hyperlink w:anchor="_Toc56874926" w:history="1">
             <w:r>
               <w:rPr>
                 <w:rStyle w:val="Hyperlink"/>
@@ -953,7 +953,77 @@
                 <w:noProof/>
                 <w:webHidden/>
               </w:rPr>
-              <w:instrText xml:space="preserve"> PAGEREF _Toc55336140 \h </w:instrText>
+              <w:instrText xml:space="preserve"> PAGEREF _Toc56874926 \h </w:instrText>
+            </w:r>
+            <w:r>
+              <w:rPr>
+                <w:noProof/>
+                <w:webHidden/>
+              </w:rPr>
+            </w:r>
+            <w:r>
+              <w:rPr>
+                <w:noProof/>
+                <w:webHidden/>
+              </w:rPr>
+              <w:fldChar w:fldCharType="separate"/>
+            </w:r>
+            <w:r>
+              <w:rPr>
+                <w:noProof/>
+                <w:webHidden/>
+              </w:rPr>
+              <w:t>3</w:t>
+            </w:r>
+            <w:r>
+              <w:rPr>
+                <w:noProof/>
+                <w:webHidden/>
+              </w:rPr>
+              <w:fldChar w:fldCharType="end"/>
+            </w:r>
+          </w:hyperlink>
+        </w:p>
+        <w:p>
+          <w:pPr>
+            <w:pStyle w:val="TOC2"/>
+            <w:tabs>
+              <w:tab w:val="right" w:leader="dot" w:pos="9350"/>
+            </w:tabs>
+            <w:rPr>
+              <w:rFonts w:eastAsiaTheme="minorEastAsia"/>
+              <w:noProof/>
+              <w:lang w:val="en-US"/>
+            </w:rPr>
+          </w:pPr>
+          <w:hyperlink w:anchor="_Toc56874927" w:history="1">
+            <w:r>
+              <w:rPr>
+                <w:rStyle w:val="Hyperlink"/>
+                <w:noProof/>
+              </w:rPr>
+              <w:t>Metodología</w:t>
+            </w:r>
+            <w:r>
+              <w:rPr>
+                <w:noProof/>
+                <w:webHidden/>
+              </w:rPr>
+              <w:tab/>
+            </w:r>
+            <w:r>
+              <w:rPr>
+                <w:noProof/>
+                <w:webHidden/>
+              </w:rPr>
+              <w:fldChar w:fldCharType="begin"/>
+            </w:r>
+            <w:r>
+              <w:rPr>
+                <w:noProof/>
+                <w:webHidden/>
+              </w:rPr>
+              <w:instrText xml:space="preserve"> PAGEREF _Toc56874927 \h </w:instrText>
             </w:r>
             <w:r>
               <w:rPr>
@@ -996,7 +1066,7 @@
               <w:lang w:val="en-US"/>
             </w:rPr>
           </w:pPr>
-          <w:hyperlink w:anchor="_Toc55336141" w:history="1">
+          <w:hyperlink w:anchor="_Toc56874928" w:history="1">
             <w:r>
               <w:rPr>
                 <w:rStyle w:val="Hyperlink"/>
@@ -1023,7 +1093,7 @@
                 <w:noProof/>
                 <w:webHidden/>
               </w:rPr>
-              <w:instrText xml:space="preserve"> PAGEREF _Toc55336141 \h </w:instrText>
+              <w:instrText xml:space="preserve"> PAGEREF _Toc56874928 \h </w:instrText>
             </w:r>
             <w:r>
               <w:rPr>
@@ -1066,12 +1136,295 @@
               <w:lang w:val="en-US"/>
             </w:rPr>
           </w:pPr>
-          <w:hyperlink w:anchor="_Toc55336142" w:history="1">
+          <w:hyperlink w:anchor="_Toc56874929" w:history="1">
             <w:r>
               <w:rPr>
                 <w:rStyle w:val="Hyperlink"/>
                 <w:noProof/>
               </w:rPr>
+              <w:t>Ingeniería de Atributos</w:t>
+            </w:r>
+            <w:r>
+              <w:rPr>
+                <w:noProof/>
+                <w:webHidden/>
+              </w:rPr>
+              <w:tab/>
+            </w:r>
+            <w:r>
+              <w:rPr>
+                <w:noProof/>
+                <w:webHidden/>
+              </w:rPr>
+              <w:fldChar w:fldCharType="begin"/>
+            </w:r>
+            <w:r>
+              <w:rPr>
+                <w:noProof/>
+                <w:webHidden/>
+              </w:rPr>
+              <w:instrText xml:space="preserve"> PAGEREF _Toc56874929 \h </w:instrText>
+            </w:r>
+            <w:r>
+              <w:rPr>
+                <w:noProof/>
+                <w:webHidden/>
+              </w:rPr>
+            </w:r>
+            <w:r>
+              <w:rPr>
+                <w:noProof/>
+                <w:webHidden/>
+              </w:rPr>
+              <w:fldChar w:fldCharType="separate"/>
+            </w:r>
+            <w:r>
+              <w:rPr>
+                <w:noProof/>
+                <w:webHidden/>
+              </w:rPr>
+              <w:t>4</w:t>
+            </w:r>
+            <w:r>
+              <w:rPr>
+                <w:noProof/>
+                <w:webHidden/>
+              </w:rPr>
+              <w:fldChar w:fldCharType="end"/>
+            </w:r>
+          </w:hyperlink>
+        </w:p>
+        <w:p>
+          <w:pPr>
+            <w:pStyle w:val="TOC3"/>
+            <w:tabs>
+              <w:tab w:val="right" w:leader="dot" w:pos="9350"/>
+            </w:tabs>
+            <w:rPr>
+              <w:rFonts w:eastAsiaTheme="minorEastAsia"/>
+              <w:noProof/>
+              <w:lang w:val="en-US"/>
+            </w:rPr>
+          </w:pPr>
+          <w:hyperlink w:anchor="_Toc56874930" w:history="1">
+            <w:r>
+              <w:rPr>
+                <w:rStyle w:val="Hyperlink"/>
+                <w:noProof/>
+                <w:lang w:val="es-ES"/>
+              </w:rPr>
+              <w:t>all_matches.csv</w:t>
+            </w:r>
+            <w:r>
+              <w:rPr>
+                <w:noProof/>
+                <w:webHidden/>
+              </w:rPr>
+              <w:tab/>
+            </w:r>
+            <w:r>
+              <w:rPr>
+                <w:noProof/>
+                <w:webHidden/>
+              </w:rPr>
+              <w:fldChar w:fldCharType="begin"/>
+            </w:r>
+            <w:r>
+              <w:rPr>
+                <w:noProof/>
+                <w:webHidden/>
+              </w:rPr>
+              <w:instrText xml:space="preserve"> PAGEREF _Toc56874930 \h </w:instrText>
+            </w:r>
+            <w:r>
+              <w:rPr>
+                <w:noProof/>
+                <w:webHidden/>
+              </w:rPr>
+            </w:r>
+            <w:r>
+              <w:rPr>
+                <w:noProof/>
+                <w:webHidden/>
+              </w:rPr>
+              <w:fldChar w:fldCharType="separate"/>
+            </w:r>
+            <w:r>
+              <w:rPr>
+                <w:noProof/>
+                <w:webHidden/>
+              </w:rPr>
+              <w:t>4</w:t>
+            </w:r>
+            <w:r>
+              <w:rPr>
+                <w:noProof/>
+                <w:webHidden/>
+              </w:rPr>
+              <w:fldChar w:fldCharType="end"/>
+            </w:r>
+          </w:hyperlink>
+        </w:p>
+        <w:p>
+          <w:pPr>
+            <w:pStyle w:val="TOC3"/>
+            <w:tabs>
+              <w:tab w:val="right" w:leader="dot" w:pos="9350"/>
+            </w:tabs>
+            <w:rPr>
+              <w:rFonts w:eastAsiaTheme="minorEastAsia"/>
+              <w:noProof/>
+              <w:lang w:val="en-US"/>
+            </w:rPr>
+          </w:pPr>
+          <w:hyperlink w:anchor="_Toc56874931" w:history="1">
+            <w:r>
+              <w:rPr>
+                <w:rStyle w:val="Hyperlink"/>
+                <w:noProof/>
+                <w:lang w:val="es-ES"/>
+              </w:rPr>
+              <w:t>all_tournaments.csv</w:t>
+            </w:r>
+            <w:r>
+              <w:rPr>
+                <w:noProof/>
+                <w:webHidden/>
+              </w:rPr>
+              <w:tab/>
+            </w:r>
+            <w:r>
+              <w:rPr>
+                <w:noProof/>
+                <w:webHidden/>
+              </w:rPr>
+              <w:fldChar w:fldCharType="begin"/>
+            </w:r>
+            <w:r>
+              <w:rPr>
+                <w:noProof/>
+                <w:webHidden/>
+              </w:rPr>
+              <w:instrText xml:space="preserve"> PAGEREF _Toc56874931 \h </w:instrText>
+            </w:r>
+            <w:r>
+              <w:rPr>
+                <w:noProof/>
+                <w:webHidden/>
+              </w:rPr>
+            </w:r>
+            <w:r>
+              <w:rPr>
+                <w:noProof/>
+                <w:webHidden/>
+              </w:rPr>
+              <w:fldChar w:fldCharType="separate"/>
+            </w:r>
+            <w:r>
+              <w:rPr>
+                <w:noProof/>
+                <w:webHidden/>
+              </w:rPr>
+              <w:t>6</w:t>
+            </w:r>
+            <w:r>
+              <w:rPr>
+                <w:noProof/>
+                <w:webHidden/>
+              </w:rPr>
+              <w:fldChar w:fldCharType="end"/>
+            </w:r>
+          </w:hyperlink>
+        </w:p>
+        <w:p>
+          <w:pPr>
+            <w:pStyle w:val="TOC3"/>
+            <w:tabs>
+              <w:tab w:val="right" w:leader="dot" w:pos="9350"/>
+            </w:tabs>
+            <w:rPr>
+              <w:rFonts w:eastAsiaTheme="minorEastAsia"/>
+              <w:noProof/>
+              <w:lang w:val="en-US"/>
+            </w:rPr>
+          </w:pPr>
+          <w:hyperlink w:anchor="_Toc56874932" w:history="1">
+            <w:r>
+              <w:rPr>
+                <w:rStyle w:val="Hyperlink"/>
+                <w:noProof/>
+                <w:lang w:val="en-US"/>
+              </w:rPr>
+              <w:t>all_players.csv</w:t>
+            </w:r>
+            <w:r>
+              <w:rPr>
+                <w:noProof/>
+                <w:webHidden/>
+              </w:rPr>
+              <w:tab/>
+            </w:r>
+            <w:r>
+              <w:rPr>
+                <w:noProof/>
+                <w:webHidden/>
+              </w:rPr>
+              <w:fldChar w:fldCharType="begin"/>
+            </w:r>
+            <w:r>
+              <w:rPr>
+                <w:noProof/>
+                <w:webHidden/>
+              </w:rPr>
+              <w:instrText xml:space="preserve"> PAGEREF _Toc56874932 \h </w:instrText>
+            </w:r>
+            <w:r>
+              <w:rPr>
+                <w:noProof/>
+                <w:webHidden/>
+              </w:rPr>
+            </w:r>
+            <w:r>
+              <w:rPr>
+                <w:noProof/>
+                <w:webHidden/>
+              </w:rPr>
+              <w:fldChar w:fldCharType="separate"/>
+            </w:r>
+            <w:r>
+              <w:rPr>
+                <w:noProof/>
+                <w:webHidden/>
+              </w:rPr>
+              <w:t>6</w:t>
+            </w:r>
+            <w:r>
+              <w:rPr>
+                <w:noProof/>
+                <w:webHidden/>
+              </w:rPr>
+              <w:fldChar w:fldCharType="end"/>
+            </w:r>
+          </w:hyperlink>
+        </w:p>
+        <w:p>
+          <w:pPr>
+            <w:pStyle w:val="TOC1"/>
+            <w:tabs>
+              <w:tab w:val="right" w:leader="dot" w:pos="9350"/>
+            </w:tabs>
+            <w:rPr>
+              <w:rFonts w:eastAsiaTheme="minorEastAsia"/>
+              <w:noProof/>
+              <w:lang w:val="en-US"/>
+            </w:rPr>
+          </w:pPr>
+          <w:hyperlink w:anchor="_Toc56874933" w:history="1">
+            <w:r>
+              <w:rPr>
+                <w:rStyle w:val="Hyperlink"/>
+                <w:noProof/>
+              </w:rPr>
               <w:t>Herramientas Utilizadas</w:t>
             </w:r>
             <w:r>
@@ -1093,7 +1446,7 @@
                 <w:noProof/>
                 <w:webHidden/>
               </w:rPr>
-              <w:instrText xml:space="preserve"> PAGEREF _Toc55336142 \h </w:instrText>
+              <w:instrText xml:space="preserve"> PAGEREF _Toc56874933 \h </w:instrText>
             </w:r>
             <w:r>
               <w:rPr>
@@ -1113,7 +1466,427 @@
                 <w:noProof/>
                 <w:webHidden/>
               </w:rPr>
-              <w:t>4</w:t>
+              <w:t>7</w:t>
+            </w:r>
+            <w:r>
+              <w:rPr>
+                <w:noProof/>
+                <w:webHidden/>
+              </w:rPr>
+              <w:fldChar w:fldCharType="end"/>
+            </w:r>
+          </w:hyperlink>
+        </w:p>
+        <w:p>
+          <w:pPr>
+            <w:pStyle w:val="TOC2"/>
+            <w:tabs>
+              <w:tab w:val="right" w:leader="dot" w:pos="9350"/>
+            </w:tabs>
+            <w:rPr>
+              <w:rFonts w:eastAsiaTheme="minorEastAsia"/>
+              <w:noProof/>
+              <w:lang w:val="en-US"/>
+            </w:rPr>
+          </w:pPr>
+          <w:hyperlink w:anchor="_Toc56874934" w:history="1">
+            <w:r>
+              <w:rPr>
+                <w:rStyle w:val="Hyperlink"/>
+                <w:noProof/>
+              </w:rPr>
+              <w:t>Herramientas y Justificación por Capa</w:t>
+            </w:r>
+            <w:r>
+              <w:rPr>
+                <w:noProof/>
+                <w:webHidden/>
+              </w:rPr>
+              <w:tab/>
+            </w:r>
+            <w:r>
+              <w:rPr>
+                <w:noProof/>
+                <w:webHidden/>
+              </w:rPr>
+              <w:fldChar w:fldCharType="begin"/>
+            </w:r>
+            <w:r>
+              <w:rPr>
+                <w:noProof/>
+                <w:webHidden/>
+              </w:rPr>
+              <w:instrText xml:space="preserve"> PAGEREF _Toc56874934 \h </w:instrText>
+            </w:r>
+            <w:r>
+              <w:rPr>
+                <w:noProof/>
+                <w:webHidden/>
+              </w:rPr>
+            </w:r>
+            <w:r>
+              <w:rPr>
+                <w:noProof/>
+                <w:webHidden/>
+              </w:rPr>
+              <w:fldChar w:fldCharType="separate"/>
+            </w:r>
+            <w:r>
+              <w:rPr>
+                <w:noProof/>
+                <w:webHidden/>
+              </w:rPr>
+              <w:t>7</w:t>
+            </w:r>
+            <w:r>
+              <w:rPr>
+                <w:noProof/>
+                <w:webHidden/>
+              </w:rPr>
+              <w:fldChar w:fldCharType="end"/>
+            </w:r>
+          </w:hyperlink>
+        </w:p>
+        <w:p>
+          <w:pPr>
+            <w:pStyle w:val="TOC3"/>
+            <w:tabs>
+              <w:tab w:val="right" w:leader="dot" w:pos="9350"/>
+            </w:tabs>
+            <w:rPr>
+              <w:rFonts w:eastAsiaTheme="minorEastAsia"/>
+              <w:noProof/>
+              <w:lang w:val="en-US"/>
+            </w:rPr>
+          </w:pPr>
+          <w:hyperlink w:anchor="_Toc56874935" w:history="1">
+            <w:r>
+              <w:rPr>
+                <w:rStyle w:val="Hyperlink"/>
+                <w:noProof/>
+              </w:rPr>
+              <w:t>Ingesta de Datos</w:t>
+            </w:r>
+            <w:r>
+              <w:rPr>
+                <w:noProof/>
+                <w:webHidden/>
+              </w:rPr>
+              <w:tab/>
+            </w:r>
+            <w:r>
+              <w:rPr>
+                <w:noProof/>
+                <w:webHidden/>
+              </w:rPr>
+              <w:fldChar w:fldCharType="begin"/>
+            </w:r>
+            <w:r>
+              <w:rPr>
+                <w:noProof/>
+                <w:webHidden/>
+              </w:rPr>
+              <w:instrText xml:space="preserve"> PAGEREF _Toc56874935 \h </w:instrText>
+            </w:r>
+            <w:r>
+              <w:rPr>
+                <w:noProof/>
+                <w:webHidden/>
+              </w:rPr>
+            </w:r>
+            <w:r>
+              <w:rPr>
+                <w:noProof/>
+                <w:webHidden/>
+              </w:rPr>
+              <w:fldChar w:fldCharType="separate"/>
+            </w:r>
+            <w:r>
+              <w:rPr>
+                <w:noProof/>
+                <w:webHidden/>
+              </w:rPr>
+              <w:t>7</w:t>
+            </w:r>
+            <w:r>
+              <w:rPr>
+                <w:noProof/>
+                <w:webHidden/>
+              </w:rPr>
+              <w:fldChar w:fldCharType="end"/>
+            </w:r>
+          </w:hyperlink>
+        </w:p>
+        <w:p>
+          <w:pPr>
+            <w:pStyle w:val="TOC3"/>
+            <w:tabs>
+              <w:tab w:val="right" w:leader="dot" w:pos="9350"/>
+            </w:tabs>
+            <w:rPr>
+              <w:rFonts w:eastAsiaTheme="minorEastAsia"/>
+              <w:noProof/>
+              <w:lang w:val="en-US"/>
+            </w:rPr>
+          </w:pPr>
+          <w:hyperlink w:anchor="_Toc56874936" w:history="1">
+            <w:r>
+              <w:rPr>
+                <w:rStyle w:val="Hyperlink"/>
+                <w:noProof/>
+              </w:rPr>
+              <w:t>Almacenamiento de Datos</w:t>
+            </w:r>
+            <w:r>
+              <w:rPr>
+                <w:noProof/>
+                <w:webHidden/>
+              </w:rPr>
+              <w:tab/>
+            </w:r>
+            <w:r>
+              <w:rPr>
+                <w:noProof/>
+                <w:webHidden/>
+              </w:rPr>
+              <w:fldChar w:fldCharType="begin"/>
+            </w:r>
+            <w:r>
+              <w:rPr>
+                <w:noProof/>
+                <w:webHidden/>
+              </w:rPr>
+              <w:instrText xml:space="preserve"> PAGEREF _Toc56874936 \h </w:instrText>
+            </w:r>
+            <w:r>
+              <w:rPr>
+                <w:noProof/>
+                <w:webHidden/>
+              </w:rPr>
+            </w:r>
+            <w:r>
+              <w:rPr>
+                <w:noProof/>
+                <w:webHidden/>
+              </w:rPr>
+              <w:fldChar w:fldCharType="separate"/>
+            </w:r>
+            <w:r>
+              <w:rPr>
+                <w:noProof/>
+                <w:webHidden/>
+              </w:rPr>
+              <w:t>7</w:t>
+            </w:r>
+            <w:r>
+              <w:rPr>
+                <w:noProof/>
+                <w:webHidden/>
+              </w:rPr>
+              <w:fldChar w:fldCharType="end"/>
+            </w:r>
+          </w:hyperlink>
+        </w:p>
+        <w:p>
+          <w:pPr>
+            <w:pStyle w:val="TOC3"/>
+            <w:tabs>
+              <w:tab w:val="right" w:leader="dot" w:pos="9350"/>
+            </w:tabs>
+            <w:rPr>
+              <w:rFonts w:eastAsiaTheme="minorEastAsia"/>
+              <w:noProof/>
+              <w:lang w:val="en-US"/>
+            </w:rPr>
+          </w:pPr>
+          <w:hyperlink w:anchor="_Toc56874937" w:history="1">
+            <w:r>
+              <w:rPr>
+                <w:rStyle w:val="Hyperlink"/>
+                <w:noProof/>
+              </w:rPr>
+              <w:t>Procesamiento de Datos</w:t>
+            </w:r>
+            <w:r>
+              <w:rPr>
+                <w:noProof/>
+                <w:webHidden/>
+              </w:rPr>
+              <w:tab/>
+            </w:r>
+            <w:r>
+              <w:rPr>
+                <w:noProof/>
+                <w:webHidden/>
+              </w:rPr>
+              <w:fldChar w:fldCharType="begin"/>
+            </w:r>
+            <w:r>
+              <w:rPr>
+                <w:noProof/>
+                <w:webHidden/>
+              </w:rPr>
+              <w:instrText xml:space="preserve"> PAGEREF _Toc56874937 \h </w:instrText>
+            </w:r>
+            <w:r>
+              <w:rPr>
+                <w:noProof/>
+                <w:webHidden/>
+              </w:rPr>
+            </w:r>
+            <w:r>
+              <w:rPr>
+                <w:noProof/>
+                <w:webHidden/>
+              </w:rPr>
+              <w:fldChar w:fldCharType="separate"/>
+            </w:r>
+            <w:r>
+              <w:rPr>
+                <w:noProof/>
+                <w:webHidden/>
+              </w:rPr>
+              <w:t>7</w:t>
+            </w:r>
+            <w:r>
+              <w:rPr>
+                <w:noProof/>
+                <w:webHidden/>
+              </w:rPr>
+              <w:fldChar w:fldCharType="end"/>
+            </w:r>
+          </w:hyperlink>
+        </w:p>
+        <w:p>
+          <w:pPr>
+            <w:pStyle w:val="TOC3"/>
+            <w:tabs>
+              <w:tab w:val="right" w:leader="dot" w:pos="9350"/>
+            </w:tabs>
+            <w:rPr>
+              <w:rFonts w:eastAsiaTheme="minorEastAsia"/>
+              <w:noProof/>
+              <w:lang w:val="en-US"/>
+            </w:rPr>
+          </w:pPr>
+          <w:hyperlink w:anchor="_Toc56874938" w:history="1">
+            <w:r>
+              <w:rPr>
+                <w:rStyle w:val="Hyperlink"/>
+                <w:noProof/>
+              </w:rPr>
+              <w:t>Visualización de Datos</w:t>
+            </w:r>
+            <w:r>
+              <w:rPr>
+                <w:noProof/>
+                <w:webHidden/>
+              </w:rPr>
+              <w:tab/>
+            </w:r>
+            <w:r>
+              <w:rPr>
+                <w:noProof/>
+                <w:webHidden/>
+              </w:rPr>
+              <w:fldChar w:fldCharType="begin"/>
+            </w:r>
+            <w:r>
+              <w:rPr>
+                <w:noProof/>
+                <w:webHidden/>
+              </w:rPr>
+              <w:instrText xml:space="preserve"> PAGEREF _Toc56874938 \h </w:instrText>
+            </w:r>
+            <w:r>
+              <w:rPr>
+                <w:noProof/>
+                <w:webHidden/>
+              </w:rPr>
+            </w:r>
+            <w:r>
+              <w:rPr>
+                <w:noProof/>
+                <w:webHidden/>
+              </w:rPr>
+              <w:fldChar w:fldCharType="separate"/>
+            </w:r>
+            <w:r>
+              <w:rPr>
+                <w:noProof/>
+                <w:webHidden/>
+              </w:rPr>
+              <w:t>7</w:t>
+            </w:r>
+            <w:r>
+              <w:rPr>
+                <w:noProof/>
+                <w:webHidden/>
+              </w:rPr>
+              <w:fldChar w:fldCharType="end"/>
+            </w:r>
+          </w:hyperlink>
+        </w:p>
+        <w:p>
+          <w:pPr>
+            <w:pStyle w:val="TOC1"/>
+            <w:tabs>
+              <w:tab w:val="right" w:leader="dot" w:pos="9350"/>
+            </w:tabs>
+            <w:rPr>
+              <w:rFonts w:eastAsiaTheme="minorEastAsia"/>
+              <w:noProof/>
+              <w:lang w:val="en-US"/>
+            </w:rPr>
+          </w:pPr>
+          <w:hyperlink w:anchor="_Toc56874939" w:history="1">
+            <w:r>
+              <w:rPr>
+                <w:rStyle w:val="Hyperlink"/>
+                <w:noProof/>
+              </w:rPr>
+              <w:t>Conclusiones</w:t>
+            </w:r>
+            <w:r>
+              <w:rPr>
+                <w:noProof/>
+                <w:webHidden/>
+              </w:rPr>
+              <w:tab/>
+            </w:r>
+            <w:r>
+              <w:rPr>
+                <w:noProof/>
+                <w:webHidden/>
+              </w:rPr>
+              <w:fldChar w:fldCharType="begin"/>
+            </w:r>
+            <w:r>
+              <w:rPr>
+                <w:noProof/>
+                <w:webHidden/>
+              </w:rPr>
+              <w:instrText xml:space="preserve"> PAGEREF _Toc56874939 \h </w:instrText>
+            </w:r>
+            <w:r>
+              <w:rPr>
+                <w:noProof/>
+                <w:webHidden/>
+              </w:rPr>
+            </w:r>
+            <w:r>
+              <w:rPr>
+                <w:noProof/>
+                <w:webHidden/>
+              </w:rPr>
+              <w:fldChar w:fldCharType="separate"/>
+            </w:r>
+            <w:r>
+              <w:rPr>
+                <w:noProof/>
+                <w:webHidden/>
+              </w:rPr>
+              <w:t>8</w:t>
             </w:r>
             <w:r>
               <w:rPr>
@@ -1133,6 +1906,8 @@
             <w:fldChar w:fldCharType="end"/>
           </w:r>
         </w:p>
+        <w:bookmarkStart w:id="0" w:name="_GoBack" w:displacedByCustomXml="next"/>
+        <w:bookmarkEnd w:id="0" w:displacedByCustomXml="next"/>
       </w:sdtContent>
     </w:sdt>
     <w:p>
@@ -1152,7 +1927,7 @@
           <w:szCs w:val="40"/>
         </w:rPr>
       </w:pPr>
-      <w:bookmarkStart w:id="0" w:name="_Toc55336134"/>
+      <w:bookmarkStart w:id="1" w:name="_Toc56874920"/>
       <w:r>
         <w:rPr>
           <w:sz w:val="40"/>
@@ -1161,7 +1936,7 @@
         <w:lastRenderedPageBreak/>
         <w:t>Introducción</w:t>
       </w:r>
-      <w:bookmarkEnd w:id="0"/>
+      <w:bookmarkEnd w:id="1"/>
     </w:p>
     <w:p>
       <w:r>
@@ -1178,7 +1953,15 @@
     </w:p>
     <w:p>
       <w:r>
-        <w:t xml:space="preserve">El dataset fue obtenido mediante el siguiente link: </w:t>
+        <w:t xml:space="preserve">El </w:t>
+      </w:r>
+      <w:proofErr w:type="spellStart"/>
+      <w:r>
+        <w:t>dataset</w:t>
+      </w:r>
+      <w:proofErr w:type="spellEnd"/>
+      <w:r>
+        <w:t xml:space="preserve"> fue obtenido mediante el siguiente link: </w:t>
       </w:r>
       <w:proofErr w:type="gramStart"/>
       <w:r>
@@ -1299,65 +2082,18 @@
         <w:rPr>
           <w:lang w:val="es-ES"/>
         </w:rPr>
-        <w:t xml:space="preserve">Levantar datos en spark con jupyter y limpralos. </w:t>
+        <w:br w:type="page"/>
       </w:r>
     </w:p>
     <w:p>
       <w:pPr>
-        <w:rPr>
-          <w:lang w:val="es-ES"/>
-        </w:rPr>
-      </w:pPr>
-    </w:p>
-    <w:p>
-      <w:pPr>
-        <w:rPr>
-          <w:lang w:val="es-ES"/>
-        </w:rPr>
-      </w:pPr>
-      <w:r>
-        <w:rPr>
-          <w:lang w:val="es-ES"/>
-        </w:rPr>
-        <w:t>Indice jugadores, partidos, torenaos y luego hacer la relación.</w:t>
-      </w:r>
-    </w:p>
-    <w:p>
-      <w:pPr>
-        <w:rPr>
-          <w:lang w:val="es-ES"/>
-        </w:rPr>
-      </w:pPr>
-    </w:p>
-    <w:p>
-      <w:pPr>
-        <w:rPr>
-          <w:lang w:val="es-ES"/>
-        </w:rPr>
-      </w:pPr>
-    </w:p>
-    <w:p>
-      <w:pPr>
-        <w:rPr>
-          <w:lang w:val="es-ES"/>
-        </w:rPr>
-      </w:pPr>
-      <w:r>
-        <w:rPr>
-          <w:lang w:val="es-ES"/>
-        </w:rPr>
-        <w:br w:type="page"/>
-      </w:r>
-    </w:p>
-    <w:p>
-      <w:pPr>
         <w:pStyle w:val="Heading1"/>
         <w:rPr>
           <w:sz w:val="40"/>
           <w:szCs w:val="40"/>
         </w:rPr>
       </w:pPr>
-      <w:bookmarkStart w:id="1" w:name="_Toc55336135"/>
+      <w:bookmarkStart w:id="2" w:name="_Toc56874921"/>
       <w:r>
         <w:rPr>
           <w:sz w:val="40"/>
@@ -1366,7 +2102,7 @@
         <w:lastRenderedPageBreak/>
         <w:t>Descripción del Proyecto</w:t>
       </w:r>
-      <w:bookmarkEnd w:id="1"/>
+      <w:bookmarkEnd w:id="2"/>
     </w:p>
     <w:p>
       <w:pPr>
@@ -1377,7 +2113,7 @@
           <w:szCs w:val="32"/>
         </w:rPr>
       </w:pPr>
-      <w:bookmarkStart w:id="2" w:name="_Toc55336136"/>
+      <w:bookmarkStart w:id="3" w:name="_Toc56874922"/>
       <w:r>
         <w:rPr>
           <w:color w:val="ED7D31" w:themeColor="accent2"/>
@@ -1386,7 +2122,7 @@
         </w:rPr>
         <w:t>Planteamiento del Problema</w:t>
       </w:r>
-      <w:bookmarkEnd w:id="2"/>
+      <w:bookmarkEnd w:id="3"/>
     </w:p>
     <w:p>
       <w:r>
@@ -1435,24 +2171,15 @@
         </w:numPr>
       </w:pPr>
       <w:r>
-        <w:t>¿Cuántas veces un jugador ganó un partido, luego de ganar un tie-break?</w:t>
-      </w:r>
-    </w:p>
-    <w:p>
-      <w:pPr>
-        <w:pStyle w:val="ListParagraph"/>
-        <w:numPr>
-          <w:ilvl w:val="0"/>
-          <w:numId w:val="3"/>
-        </w:numPr>
-      </w:pPr>
-      <w:r>
-        <w:t>¿Qué probabilidad posee un jugador de ganar el primer set en los distintos pisos?</w:t>
-      </w:r>
-    </w:p>
-    <w:p>
-      <w:r>
-        <w:t xml:space="preserve">Resolver las preguntas. </w:t>
+        <w:t xml:space="preserve">¿Cuántas veces un jugador ganó un partido, luego de ganar un </w:t>
+      </w:r>
+      <w:proofErr w:type="spellStart"/>
+      <w:r>
+        <w:t>tie</w:t>
+      </w:r>
+      <w:proofErr w:type="spellEnd"/>
+      <w:r>
+        <w:t>-break?</w:t>
       </w:r>
     </w:p>
     <w:p>
@@ -1464,7 +2191,7 @@
           <w:szCs w:val="32"/>
         </w:rPr>
       </w:pPr>
-      <w:bookmarkStart w:id="3" w:name="_Toc55336137"/>
+      <w:bookmarkStart w:id="4" w:name="_Toc56874923"/>
       <w:r>
         <w:rPr>
           <w:color w:val="ED7D31" w:themeColor="accent2"/>
@@ -1473,18 +2200,18 @@
         </w:rPr>
         <w:t>Objetivo General</w:t>
       </w:r>
-      <w:bookmarkEnd w:id="3"/>
+      <w:bookmarkEnd w:id="4"/>
     </w:p>
     <w:p>
       <w:r>
-        <w:t>juntos</w:t>
+        <w:t xml:space="preserve">Generar un motor de búsqueda de Big Data. Este motor ayudará a responder las preguntas de la sección anterior, y además le brindará una interfaz de visualización al usuario. </w:t>
       </w:r>
     </w:p>
     <w:p>
       <w:pPr>
         <w:pStyle w:val="Heading2"/>
       </w:pPr>
-      <w:bookmarkStart w:id="4" w:name="_Toc55336138"/>
+      <w:bookmarkStart w:id="5" w:name="_Toc56874924"/>
       <w:r>
         <w:rPr>
           <w:color w:val="ED7D31" w:themeColor="accent2"/>
@@ -1493,7 +2220,7 @@
         </w:rPr>
         <w:t>Objetivos específicos</w:t>
       </w:r>
-      <w:bookmarkEnd w:id="4"/>
+      <w:bookmarkEnd w:id="5"/>
     </w:p>
     <w:p>
       <w:pPr>
@@ -1524,17 +2251,30 @@
       <w:r>
         <w:t xml:space="preserve">Construir ingesta de datos a través de </w:t>
       </w:r>
+      <w:proofErr w:type="spellStart"/>
       <w:r>
         <w:t>L</w:t>
       </w:r>
       <w:r>
-        <w:t xml:space="preserve">ogstash e </w:t>
+        <w:t>ogstash</w:t>
+      </w:r>
+      <w:proofErr w:type="spellEnd"/>
+      <w:r>
+        <w:t xml:space="preserve"> e </w:t>
       </w:r>
       <w:r>
         <w:t>indexando</w:t>
       </w:r>
       <w:r>
-        <w:t xml:space="preserve"> en Elasticsearch.</w:t>
+        <w:t xml:space="preserve"> en </w:t>
+      </w:r>
+      <w:proofErr w:type="spellStart"/>
+      <w:r>
+        <w:t>Elasticsearch</w:t>
+      </w:r>
+      <w:proofErr w:type="spellEnd"/>
+      <w:r>
+        <w:t>.</w:t>
       </w:r>
     </w:p>
     <w:p>
@@ -1546,7 +2286,15 @@
         </w:numPr>
       </w:pPr>
       <w:r>
-        <w:t>Crear y generar reportes en Kibana a través de</w:t>
+        <w:t xml:space="preserve">Crear y generar reportes en </w:t>
+      </w:r>
+      <w:proofErr w:type="spellStart"/>
+      <w:r>
+        <w:t>Kibana</w:t>
+      </w:r>
+      <w:proofErr w:type="spellEnd"/>
+      <w:r>
+        <w:t xml:space="preserve"> a través de</w:t>
       </w:r>
       <w:r>
         <w:t xml:space="preserve"> índices</w:t>
@@ -1564,7 +2312,7 @@
           <w:szCs w:val="32"/>
         </w:rPr>
       </w:pPr>
-      <w:bookmarkStart w:id="5" w:name="_Toc55336139"/>
+      <w:bookmarkStart w:id="6" w:name="_Toc56874925"/>
       <w:r>
         <w:rPr>
           <w:color w:val="ED7D31" w:themeColor="accent2"/>
@@ -1573,13 +2321,9 @@
         </w:rPr>
         <w:t>Alcance</w:t>
       </w:r>
-      <w:bookmarkEnd w:id="5"/>
+      <w:bookmarkEnd w:id="6"/>
     </w:p>
-    <w:p>
-      <w:r>
-        <w:t>juntos</w:t>
-      </w:r>
-    </w:p>
+    <w:p/>
     <w:p/>
     <w:p>
       <w:pPr>
@@ -1590,7 +2334,7 @@
           <w:szCs w:val="32"/>
         </w:rPr>
       </w:pPr>
-      <w:bookmarkStart w:id="6" w:name="_Toc55336140"/>
+      <w:bookmarkStart w:id="7" w:name="_Toc56874926"/>
       <w:r>
         <w:rPr>
           <w:color w:val="ED7D31" w:themeColor="accent2"/>
@@ -1599,28 +2343,109 @@
         </w:rPr>
         <w:t>Limitaciones</w:t>
       </w:r>
-      <w:bookmarkEnd w:id="6"/>
+      <w:bookmarkEnd w:id="7"/>
+    </w:p>
+    <w:p/>
+    <w:p/>
+    <w:p>
+      <w:pPr>
+        <w:pStyle w:val="Heading2"/>
+        <w:rPr>
+          <w:color w:val="ED7D31" w:themeColor="accent2"/>
+          <w:sz w:val="32"/>
+          <w:szCs w:val="32"/>
+        </w:rPr>
+      </w:pPr>
+      <w:bookmarkStart w:id="8" w:name="_Toc56874927"/>
+      <w:r>
+        <w:rPr>
+          <w:color w:val="ED7D31" w:themeColor="accent2"/>
+          <w:sz w:val="32"/>
+          <w:szCs w:val="32"/>
+        </w:rPr>
+        <w:t>Metodología</w:t>
+      </w:r>
+      <w:bookmarkEnd w:id="8"/>
+    </w:p>
+    <w:p/>
+    <w:p/>
+    <w:p>
+      <w:pPr>
+        <w:pStyle w:val="Heading1"/>
+        <w:rPr>
+          <w:color w:val="ED7D31" w:themeColor="accent2"/>
+        </w:rPr>
+      </w:pPr>
+      <w:bookmarkStart w:id="9" w:name="_Toc56874928"/>
+      <w:r>
+        <w:rPr>
+          <w:color w:val="ED7D31" w:themeColor="accent2"/>
+        </w:rPr>
+        <w:t>Arquitectura de la Solución</w:t>
+      </w:r>
+      <w:bookmarkEnd w:id="9"/>
     </w:p>
     <w:p>
-      <w:r>
-        <w:t>juntos</w:t>
+      <w:pPr>
+        <w:rPr>
+          <w:lang w:val="es-ES"/>
+        </w:rPr>
+      </w:pPr>
+      <w:r>
+        <w:rPr>
+          <w:lang w:val="es-ES"/>
+        </w:rPr>
+        <w:t xml:space="preserve">Limpieza de datos: </w:t>
+      </w:r>
+      <w:proofErr w:type="spellStart"/>
+      <w:r>
+        <w:rPr>
+          <w:lang w:val="es-ES"/>
+        </w:rPr>
+        <w:t>Spark</w:t>
+      </w:r>
+      <w:proofErr w:type="spellEnd"/>
+      <w:r>
+        <w:rPr>
+          <w:lang w:val="es-ES"/>
+        </w:rPr>
+        <w:t xml:space="preserve"> + </w:t>
+      </w:r>
+      <w:proofErr w:type="spellStart"/>
+      <w:r>
+        <w:rPr>
+          <w:lang w:val="es-ES"/>
+        </w:rPr>
+        <w:t>Jupyter</w:t>
+      </w:r>
+      <w:proofErr w:type="spellEnd"/>
+      <w:r>
+        <w:rPr>
+          <w:lang w:val="es-ES"/>
+        </w:rPr>
+        <w:t xml:space="preserve"> Notebook</w:t>
       </w:r>
     </w:p>
     <w:p>
       <w:pPr>
-        <w:pStyle w:val="Heading1"/>
-        <w:rPr>
-          <w:color w:val="ED7D31" w:themeColor="accent2"/>
-        </w:rPr>
-      </w:pPr>
-      <w:bookmarkStart w:id="7" w:name="_Toc55336141"/>
-      <w:r>
-        <w:rPr>
-          <w:color w:val="ED7D31" w:themeColor="accent2"/>
-        </w:rPr>
-        <w:t>Arquitectura de la Solución</w:t>
-      </w:r>
-      <w:bookmarkEnd w:id="7"/>
+        <w:rPr>
+          <w:lang w:val="es-ES"/>
+        </w:rPr>
+      </w:pPr>
+      <w:r>
+        <w:rPr>
+          <w:lang w:val="es-ES"/>
+        </w:rPr>
+        <w:t xml:space="preserve">Ingesta: </w:t>
+      </w:r>
+      <w:proofErr w:type="spellStart"/>
+      <w:r>
+        <w:rPr>
+          <w:lang w:val="es-ES"/>
+        </w:rPr>
+        <w:t>Logstash</w:t>
+      </w:r>
+      <w:proofErr w:type="spellEnd"/>
     </w:p>
     <w:p>
       <w:pPr>
@@ -1632,8 +2457,17 @@
         <w:rPr>
           <w:lang w:val="es-ES"/>
         </w:rPr>
-        <w:t>Limpieza de datos: Spark + Jupyter Notebook</w:t>
-      </w:r>
+        <w:lastRenderedPageBreak/>
+        <w:t xml:space="preserve">Motor de Búsqueda: </w:t>
+      </w:r>
+      <w:proofErr w:type="spellStart"/>
+      <w:r>
+        <w:rPr>
+          <w:lang w:val="es-ES"/>
+        </w:rPr>
+        <w:t>Elasticsearch</w:t>
+      </w:r>
+      <w:proofErr w:type="spellEnd"/>
     </w:p>
     <w:p>
       <w:pPr>
@@ -1645,8 +2479,16 @@
         <w:rPr>
           <w:lang w:val="es-ES"/>
         </w:rPr>
-        <w:t>Ingesta: Logstash</w:t>
-      </w:r>
+        <w:t xml:space="preserve">Visualización: </w:t>
+      </w:r>
+      <w:proofErr w:type="spellStart"/>
+      <w:r>
+        <w:rPr>
+          <w:lang w:val="es-ES"/>
+        </w:rPr>
+        <w:t>Kibana</w:t>
+      </w:r>
+      <w:proofErr w:type="spellEnd"/>
     </w:p>
     <w:p>
       <w:pPr>
@@ -1654,46 +2496,88 @@
           <w:lang w:val="es-ES"/>
         </w:rPr>
       </w:pPr>
-      <w:r>
-        <w:rPr>
-          <w:lang w:val="es-ES"/>
-        </w:rPr>
-        <w:t>Motor de Búsqueda: Elasticsearch</w:t>
-      </w:r>
     </w:p>
     <w:p>
       <w:pPr>
-        <w:rPr>
-          <w:lang w:val="es-ES"/>
-        </w:rPr>
-      </w:pPr>
-      <w:r>
-        <w:rPr>
-          <w:lang w:val="es-ES"/>
-        </w:rPr>
-        <w:t>Visualización: Kibana</w:t>
-      </w:r>
+        <w:pStyle w:val="Heading1"/>
+        <w:rPr>
+          <w:color w:val="ED7D31" w:themeColor="accent2"/>
+        </w:rPr>
+      </w:pPr>
+      <w:bookmarkStart w:id="10" w:name="_Toc56874929"/>
+      <w:r>
+        <w:rPr>
+          <w:color w:val="ED7D31" w:themeColor="accent2"/>
+        </w:rPr>
+        <w:t>Ingeniería de Atributos</w:t>
+      </w:r>
+      <w:bookmarkEnd w:id="10"/>
     </w:p>
     <w:p>
-      <w:pPr>
-        <w:rPr>
-          <w:lang w:val="es-ES"/>
-        </w:rPr>
-      </w:pPr>
+      <w:r>
+        <w:t xml:space="preserve">La ingeniería de atributos será </w:t>
+      </w:r>
+      <w:r>
+        <w:t>realizada</w:t>
+      </w:r>
+      <w:r>
+        <w:t xml:space="preserve"> mediante una </w:t>
+      </w:r>
+      <w:proofErr w:type="spellStart"/>
+      <w:r>
+        <w:t>Jupyter</w:t>
+      </w:r>
+      <w:proofErr w:type="spellEnd"/>
+      <w:r>
+        <w:t xml:space="preserve"> Notebook con Python y </w:t>
+      </w:r>
+      <w:proofErr w:type="spellStart"/>
+      <w:r>
+        <w:t>PySpark</w:t>
+      </w:r>
+      <w:proofErr w:type="spellEnd"/>
+      <w:r>
+        <w:t>. Cada notebook terminará generando un archivo ejecutable de Python (.</w:t>
+      </w:r>
+      <w:proofErr w:type="spellStart"/>
+      <w:r>
+        <w:t>py</w:t>
+      </w:r>
+      <w:proofErr w:type="spellEnd"/>
+      <w:r>
+        <w:t>) que genera el procesamiento de los datos y crea nuevos archivos con los nuevos atributos.</w:t>
+      </w:r>
     </w:p>
     <w:p>
-      <w:pPr>
-        <w:pStyle w:val="Heading1"/>
-        <w:rPr>
-          <w:color w:val="ED7D31" w:themeColor="accent2"/>
-        </w:rPr>
-      </w:pPr>
-      <w:r>
-        <w:rPr>
-          <w:color w:val="ED7D31" w:themeColor="accent2"/>
-        </w:rPr>
-        <w:lastRenderedPageBreak/>
-        <w:t>Ingeniería de Atributos</w:t>
+      <w:r>
+        <w:t xml:space="preserve">Dentro de la carpeta </w:t>
+      </w:r>
+      <w:proofErr w:type="spellStart"/>
+      <w:r>
+        <w:t>dataset</w:t>
+      </w:r>
+      <w:proofErr w:type="spellEnd"/>
+      <w:r>
+        <w:t xml:space="preserve">/raw se encontrarán los archivos sin procesar, y dentro de </w:t>
+      </w:r>
+      <w:proofErr w:type="spellStart"/>
+      <w:r>
+        <w:t>dataset</w:t>
+      </w:r>
+      <w:proofErr w:type="spellEnd"/>
+      <w:r>
+        <w:t>/</w:t>
+      </w:r>
+      <w:proofErr w:type="spellStart"/>
+      <w:r>
+        <w:t>processed</w:t>
+      </w:r>
+      <w:proofErr w:type="spellEnd"/>
+      <w:r>
+        <w:t xml:space="preserve"> se encontrarán los archivos ya procesados.</w:t>
+      </w:r>
+      <w:r>
+        <w:t xml:space="preserve"> </w:t>
       </w:r>
     </w:p>
     <w:p>
@@ -1706,6 +2590,7 @@
           <w:lang w:val="es-ES"/>
         </w:rPr>
       </w:pPr>
+      <w:bookmarkStart w:id="11" w:name="_Toc56874930"/>
       <w:r>
         <w:rPr>
           <w:color w:val="70AD47" w:themeColor="accent6"/>
@@ -1715,6 +2600,7 @@
         </w:rPr>
         <w:t>all_matches.csv</w:t>
       </w:r>
+      <w:bookmarkEnd w:id="11"/>
     </w:p>
     <w:p>
       <w:pPr>
@@ -1726,7 +2612,21 @@
         <w:rPr>
           <w:lang w:val="es-ES"/>
         </w:rPr>
-        <w:t>El dataset all_matches.csv contiene muchos atributos</w:t>
+        <w:t xml:space="preserve">El </w:t>
+      </w:r>
+      <w:proofErr w:type="spellStart"/>
+      <w:r>
+        <w:rPr>
+          <w:lang w:val="es-ES"/>
+        </w:rPr>
+        <w:t>dataset</w:t>
+      </w:r>
+      <w:proofErr w:type="spellEnd"/>
+      <w:r>
+        <w:rPr>
+          <w:lang w:val="es-ES"/>
+        </w:rPr>
+        <w:t xml:space="preserve"> all_matches.csv contiene muchos atributos</w:t>
       </w:r>
       <w:r>
         <w:rPr>
@@ -1734,11 +2634,256 @@
         </w:rPr>
         <w:t>, de los cuales solo serán relevantes algunos de ellos. Debido a esto, es que tomaremos solo los atributos necesarios y el resto los eliminaremos.</w:t>
       </w:r>
-      <w:r>
-        <w:rPr>
-          <w:lang w:val="es-ES"/>
-        </w:rPr>
-        <w:t xml:space="preserve"> Además, luego de un análisis en Jupyter Notebook, tomamos la decisión de eliminar algunos cambos extra que podían resolverse mediante un “join” con otro dataset (player_name y opponent_name). También, algunos campos no eran tan relevantes, y existían muchos valores nulos.</w:t>
+    </w:p>
+    <w:p>
+      <w:pPr>
+        <w:rPr>
+          <w:lang w:val="es-ES"/>
+        </w:rPr>
+      </w:pPr>
+      <w:r>
+        <w:rPr>
+          <w:lang w:val="es-ES"/>
+        </w:rPr>
+        <w:t xml:space="preserve">En este </w:t>
+      </w:r>
+      <w:proofErr w:type="spellStart"/>
+      <w:r>
+        <w:rPr>
+          <w:lang w:val="es-ES"/>
+        </w:rPr>
+        <w:t>dataset</w:t>
+      </w:r>
+      <w:proofErr w:type="spellEnd"/>
+      <w:r>
+        <w:rPr>
+          <w:lang w:val="es-ES"/>
+        </w:rPr>
+        <w:t>, tomamos las siguientes decisiones:</w:t>
+      </w:r>
+    </w:p>
+    <w:p>
+      <w:pPr>
+        <w:pStyle w:val="ListParagraph"/>
+        <w:numPr>
+          <w:ilvl w:val="0"/>
+          <w:numId w:val="5"/>
+        </w:numPr>
+        <w:rPr>
+          <w:lang w:val="es-ES"/>
+        </w:rPr>
+      </w:pPr>
+      <w:r>
+        <w:rPr>
+          <w:lang w:val="es-ES"/>
+        </w:rPr>
+        <w:t>Eliminar columnas innecesarias (descripto en la siguiente tabla).</w:t>
+      </w:r>
+    </w:p>
+    <w:p>
+      <w:pPr>
+        <w:pStyle w:val="ListParagraph"/>
+        <w:numPr>
+          <w:ilvl w:val="0"/>
+          <w:numId w:val="5"/>
+        </w:numPr>
+        <w:rPr>
+          <w:lang w:val="es-ES"/>
+        </w:rPr>
+      </w:pPr>
+      <w:r>
+        <w:rPr>
+          <w:lang w:val="es-ES"/>
+        </w:rPr>
+        <w:t xml:space="preserve">Eliminar columnas que contenían datos que podían obtenerse con un </w:t>
+      </w:r>
+      <w:proofErr w:type="spellStart"/>
+      <w:r>
+        <w:rPr>
+          <w:lang w:val="es-ES"/>
+        </w:rPr>
+        <w:t>join</w:t>
+      </w:r>
+      <w:proofErr w:type="spellEnd"/>
+      <w:r>
+        <w:rPr>
+          <w:lang w:val="es-ES"/>
+        </w:rPr>
+        <w:t xml:space="preserve"> con otro </w:t>
+      </w:r>
+      <w:proofErr w:type="spellStart"/>
+      <w:r>
+        <w:rPr>
+          <w:lang w:val="es-ES"/>
+        </w:rPr>
+        <w:t>dataset</w:t>
+      </w:r>
+      <w:proofErr w:type="spellEnd"/>
+      <w:r>
+        <w:rPr>
+          <w:lang w:val="es-ES"/>
+        </w:rPr>
+        <w:t>. (</w:t>
+      </w:r>
+      <w:proofErr w:type="spellStart"/>
+      <w:r>
+        <w:rPr>
+          <w:lang w:val="es-ES"/>
+        </w:rPr>
+        <w:t>player_name</w:t>
+      </w:r>
+      <w:proofErr w:type="spellEnd"/>
+      <w:r>
+        <w:rPr>
+          <w:lang w:val="es-ES"/>
+        </w:rPr>
+        <w:t xml:space="preserve"> y </w:t>
+      </w:r>
+      <w:proofErr w:type="spellStart"/>
+      <w:r>
+        <w:rPr>
+          <w:lang w:val="es-ES"/>
+        </w:rPr>
+        <w:t>opponent_name</w:t>
+      </w:r>
+      <w:proofErr w:type="spellEnd"/>
+      <w:r>
+        <w:rPr>
+          <w:lang w:val="es-ES"/>
+        </w:rPr>
+        <w:t>).</w:t>
+      </w:r>
+    </w:p>
+    <w:p>
+      <w:pPr>
+        <w:pStyle w:val="ListParagraph"/>
+        <w:numPr>
+          <w:ilvl w:val="0"/>
+          <w:numId w:val="5"/>
+        </w:numPr>
+        <w:rPr>
+          <w:lang w:val="es-ES"/>
+        </w:rPr>
+      </w:pPr>
+      <w:r>
+        <w:rPr>
+          <w:lang w:val="es-ES"/>
+        </w:rPr>
+        <w:t>Eliminar registros que tenían muchas columnas nulas.</w:t>
+      </w:r>
+    </w:p>
+    <w:p>
+      <w:pPr>
+        <w:pStyle w:val="ListParagraph"/>
+        <w:numPr>
+          <w:ilvl w:val="0"/>
+          <w:numId w:val="5"/>
+        </w:numPr>
+        <w:rPr>
+          <w:lang w:val="es-ES"/>
+        </w:rPr>
+      </w:pPr>
+      <w:r>
+        <w:rPr>
+          <w:lang w:val="es-ES"/>
+        </w:rPr>
+        <w:t>Modificar tipos de columnas para mantener una coherencia</w:t>
+      </w:r>
+    </w:p>
+    <w:p>
+      <w:pPr>
+        <w:pStyle w:val="ListParagraph"/>
+        <w:numPr>
+          <w:ilvl w:val="1"/>
+          <w:numId w:val="5"/>
+        </w:numPr>
+        <w:rPr>
+          <w:lang w:val="es-ES"/>
+        </w:rPr>
+      </w:pPr>
+      <w:r>
+        <w:rPr>
+          <w:lang w:val="es-ES"/>
+        </w:rPr>
+        <w:t>Columnas con valores “f” y “t” se transforman a columnas booleanas</w:t>
+      </w:r>
+    </w:p>
+    <w:p>
+      <w:pPr>
+        <w:pStyle w:val="ListParagraph"/>
+        <w:numPr>
+          <w:ilvl w:val="1"/>
+          <w:numId w:val="5"/>
+        </w:numPr>
+        <w:rPr>
+          <w:lang w:val="es-ES"/>
+        </w:rPr>
+      </w:pPr>
+      <w:r>
+        <w:rPr>
+          <w:lang w:val="es-ES"/>
+        </w:rPr>
+        <w:t xml:space="preserve">Columnas con números como </w:t>
+      </w:r>
+      <w:proofErr w:type="spellStart"/>
+      <w:r>
+        <w:rPr>
+          <w:lang w:val="es-ES"/>
+        </w:rPr>
+        <w:t>string</w:t>
+      </w:r>
+      <w:proofErr w:type="spellEnd"/>
+      <w:r>
+        <w:rPr>
+          <w:lang w:val="es-ES"/>
+        </w:rPr>
+        <w:t xml:space="preserve"> se transforman a columnas numéricas</w:t>
+      </w:r>
+    </w:p>
+    <w:p>
+      <w:pPr>
+        <w:pStyle w:val="ListParagraph"/>
+        <w:numPr>
+          <w:ilvl w:val="0"/>
+          <w:numId w:val="5"/>
+        </w:numPr>
+        <w:rPr>
+          <w:lang w:val="es-ES"/>
+        </w:rPr>
+      </w:pPr>
+      <w:r>
+        <w:rPr>
+          <w:lang w:val="es-ES"/>
+        </w:rPr>
+        <w:t xml:space="preserve">Eliminamos caracteres de </w:t>
+      </w:r>
+      <w:proofErr w:type="spellStart"/>
+      <w:r>
+        <w:rPr>
+          <w:lang w:val="es-ES"/>
+        </w:rPr>
+        <w:t>strings</w:t>
+      </w:r>
+      <w:proofErr w:type="spellEnd"/>
+      <w:r>
+        <w:rPr>
+          <w:lang w:val="es-ES"/>
+        </w:rPr>
+        <w:t xml:space="preserve"> mal formados </w:t>
+      </w:r>
+      <w:proofErr w:type="gramStart"/>
+      <w:r>
+        <w:rPr>
+          <w:lang w:val="es-ES"/>
+        </w:rPr>
+        <w:t>(“ ’</w:t>
+      </w:r>
+      <w:proofErr w:type="gramEnd"/>
+      <w:r>
+        <w:rPr>
+          <w:lang w:val="es-ES"/>
+        </w:rPr>
+        <w:t>/’ ”)</w:t>
       </w:r>
     </w:p>
     <w:tbl>
@@ -1839,9 +2984,11 @@
             <w:shd w:val="clear" w:color="auto" w:fill="E2EFD9" w:themeFill="accent6" w:themeFillTint="33"/>
           </w:tcPr>
           <w:p>
+            <w:proofErr w:type="spellStart"/>
             <w:r>
               <w:t>start_date</w:t>
             </w:r>
+            <w:proofErr w:type="spellEnd"/>
           </w:p>
         </w:tc>
         <w:tc>
@@ -1874,9 +3021,11 @@
             <w:shd w:val="clear" w:color="auto" w:fill="FBE4D5" w:themeFill="accent2" w:themeFillTint="33"/>
           </w:tcPr>
           <w:p>
+            <w:proofErr w:type="spellStart"/>
             <w:r>
               <w:t>end_date</w:t>
             </w:r>
+            <w:proofErr w:type="spellEnd"/>
           </w:p>
         </w:tc>
         <w:tc>
@@ -1909,9 +3058,11 @@
             <w:shd w:val="clear" w:color="auto" w:fill="FBE4D5" w:themeFill="accent2" w:themeFillTint="33"/>
           </w:tcPr>
           <w:p>
+            <w:proofErr w:type="spellStart"/>
             <w:r>
               <w:t>location</w:t>
             </w:r>
+            <w:proofErr w:type="spellEnd"/>
           </w:p>
         </w:tc>
         <w:tc>
@@ -1944,9 +3095,11 @@
             <w:shd w:val="clear" w:color="auto" w:fill="E2EFD9" w:themeFill="accent6" w:themeFillTint="33"/>
           </w:tcPr>
           <w:p>
+            <w:proofErr w:type="spellStart"/>
             <w:r>
               <w:t>court_surface</w:t>
             </w:r>
+            <w:proofErr w:type="spellEnd"/>
           </w:p>
         </w:tc>
         <w:tc>
@@ -1979,9 +3132,11 @@
             <w:shd w:val="clear" w:color="auto" w:fill="FBE4D5" w:themeFill="accent2" w:themeFillTint="33"/>
           </w:tcPr>
           <w:p>
+            <w:proofErr w:type="spellStart"/>
             <w:r>
               <w:t>prize_money</w:t>
             </w:r>
+            <w:proofErr w:type="spellEnd"/>
           </w:p>
         </w:tc>
         <w:tc>
@@ -2014,9 +3169,11 @@
             <w:shd w:val="clear" w:color="auto" w:fill="FBE4D5" w:themeFill="accent2" w:themeFillTint="33"/>
           </w:tcPr>
           <w:p>
+            <w:proofErr w:type="spellStart"/>
             <w:r>
               <w:t>currency</w:t>
             </w:r>
+            <w:proofErr w:type="spellEnd"/>
           </w:p>
         </w:tc>
         <w:tc>
@@ -2049,9 +3206,11 @@
             <w:shd w:val="clear" w:color="auto" w:fill="E2EFD9" w:themeFill="accent6" w:themeFillTint="33"/>
           </w:tcPr>
           <w:p>
+            <w:proofErr w:type="spellStart"/>
             <w:r>
               <w:t>year</w:t>
             </w:r>
+            <w:proofErr w:type="spellEnd"/>
           </w:p>
         </w:tc>
         <w:tc>
@@ -2084,9 +3243,11 @@
             <w:shd w:val="clear" w:color="auto" w:fill="E2EFD9" w:themeFill="accent6" w:themeFillTint="33"/>
           </w:tcPr>
           <w:p>
+            <w:proofErr w:type="spellStart"/>
             <w:r>
               <w:t>player_id</w:t>
             </w:r>
+            <w:proofErr w:type="spellEnd"/>
           </w:p>
         </w:tc>
         <w:tc>
@@ -2119,9 +3280,11 @@
             <w:shd w:val="clear" w:color="auto" w:fill="FBE4D5" w:themeFill="accent2" w:themeFillTint="33"/>
           </w:tcPr>
           <w:p>
+            <w:proofErr w:type="spellStart"/>
             <w:r>
               <w:t>player_name</w:t>
             </w:r>
+            <w:proofErr w:type="spellEnd"/>
           </w:p>
         </w:tc>
         <w:tc>
@@ -2154,9 +3317,11 @@
             <w:shd w:val="clear" w:color="auto" w:fill="E2EFD9" w:themeFill="accent6" w:themeFillTint="33"/>
           </w:tcPr>
           <w:p>
+            <w:proofErr w:type="spellStart"/>
             <w:r>
               <w:t>opponent_id</w:t>
             </w:r>
+            <w:proofErr w:type="spellEnd"/>
           </w:p>
         </w:tc>
         <w:tc>
@@ -2189,9 +3354,11 @@
             <w:shd w:val="clear" w:color="auto" w:fill="FBE4D5" w:themeFill="accent2" w:themeFillTint="33"/>
           </w:tcPr>
           <w:p>
+            <w:proofErr w:type="spellStart"/>
             <w:r>
               <w:t>opponent_name</w:t>
             </w:r>
+            <w:proofErr w:type="spellEnd"/>
           </w:p>
         </w:tc>
         <w:tc>
@@ -2224,9 +3391,11 @@
             <w:shd w:val="clear" w:color="auto" w:fill="E2EFD9" w:themeFill="accent6" w:themeFillTint="33"/>
           </w:tcPr>
           <w:p>
+            <w:proofErr w:type="spellStart"/>
             <w:r>
               <w:t>tournament</w:t>
             </w:r>
+            <w:proofErr w:type="spellEnd"/>
           </w:p>
         </w:tc>
         <w:tc>
@@ -2296,9 +3465,11 @@
             <w:shd w:val="clear" w:color="auto" w:fill="E2EFD9" w:themeFill="accent6" w:themeFillTint="33"/>
           </w:tcPr>
           <w:p>
+            <w:proofErr w:type="spellStart"/>
             <w:r>
               <w:t>num_sets</w:t>
             </w:r>
+            <w:proofErr w:type="spellEnd"/>
           </w:p>
         </w:tc>
         <w:tc>
@@ -2334,9 +3505,11 @@
             <w:shd w:val="clear" w:color="auto" w:fill="E2EFD9" w:themeFill="accent6" w:themeFillTint="33"/>
           </w:tcPr>
           <w:p>
+            <w:proofErr w:type="spellStart"/>
             <w:r>
               <w:t>sets_won</w:t>
             </w:r>
+            <w:proofErr w:type="spellEnd"/>
           </w:p>
         </w:tc>
         <w:tc>
@@ -2372,9 +3545,11 @@
             <w:shd w:val="clear" w:color="auto" w:fill="E2EFD9" w:themeFill="accent6" w:themeFillTint="33"/>
           </w:tcPr>
           <w:p>
+            <w:proofErr w:type="spellStart"/>
             <w:r>
               <w:t>games_won</w:t>
             </w:r>
+            <w:proofErr w:type="spellEnd"/>
           </w:p>
         </w:tc>
         <w:tc>
@@ -2383,11 +3558,16 @@
             <w:shd w:val="clear" w:color="auto" w:fill="E2EFD9" w:themeFill="accent6" w:themeFillTint="33"/>
           </w:tcPr>
           <w:p>
+            <w:proofErr w:type="spellStart"/>
             <w:r>
               <w:t>G</w:t>
             </w:r>
             <w:r>
-              <w:t>ames ganados por el jugador.</w:t>
+              <w:t>ames</w:t>
+            </w:r>
+            <w:proofErr w:type="spellEnd"/>
+            <w:r>
+              <w:t xml:space="preserve"> ganados por el jugador.</w:t>
             </w:r>
           </w:p>
         </w:tc>
@@ -2410,9 +3590,12 @@
             <w:shd w:val="clear" w:color="auto" w:fill="E2EFD9" w:themeFill="accent6" w:themeFillTint="33"/>
           </w:tcPr>
           <w:p>
-            <w:r>
+            <w:proofErr w:type="spellStart"/>
+            <w:r>
+              <w:lastRenderedPageBreak/>
               <w:t>games_against</w:t>
             </w:r>
+            <w:proofErr w:type="spellEnd"/>
           </w:p>
         </w:tc>
         <w:tc>
@@ -2421,11 +3604,16 @@
             <w:shd w:val="clear" w:color="auto" w:fill="E2EFD9" w:themeFill="accent6" w:themeFillTint="33"/>
           </w:tcPr>
           <w:p>
+            <w:proofErr w:type="spellStart"/>
             <w:r>
               <w:t>G</w:t>
             </w:r>
             <w:r>
-              <w:t>ames perdidos por el jugador.</w:t>
+              <w:t>ames</w:t>
+            </w:r>
+            <w:proofErr w:type="spellEnd"/>
+            <w:r>
+              <w:t xml:space="preserve"> perdidos por el jugador.</w:t>
             </w:r>
           </w:p>
         </w:tc>
@@ -2448,9 +3636,11 @@
             <w:shd w:val="clear" w:color="auto" w:fill="E2EFD9" w:themeFill="accent6" w:themeFillTint="33"/>
           </w:tcPr>
           <w:p>
+            <w:proofErr w:type="spellStart"/>
             <w:r>
               <w:t>tiebreaks_won</w:t>
             </w:r>
+            <w:proofErr w:type="spellEnd"/>
           </w:p>
         </w:tc>
         <w:tc>
@@ -2459,11 +3649,16 @@
             <w:shd w:val="clear" w:color="auto" w:fill="E2EFD9" w:themeFill="accent6" w:themeFillTint="33"/>
           </w:tcPr>
           <w:p>
+            <w:proofErr w:type="spellStart"/>
             <w:r>
               <w:t>T</w:t>
             </w:r>
             <w:r>
-              <w:t>iebreaks ganados por el jugador.</w:t>
+              <w:t>iebreaks</w:t>
+            </w:r>
+            <w:proofErr w:type="spellEnd"/>
+            <w:r>
+              <w:t xml:space="preserve"> ganados por el jugador.</w:t>
             </w:r>
           </w:p>
         </w:tc>
@@ -2486,9 +3681,11 @@
             <w:shd w:val="clear" w:color="auto" w:fill="E2EFD9" w:themeFill="accent6" w:themeFillTint="33"/>
           </w:tcPr>
           <w:p>
+            <w:proofErr w:type="spellStart"/>
             <w:r>
               <w:t>tiebreaks_total</w:t>
             </w:r>
+            <w:proofErr w:type="spellEnd"/>
           </w:p>
         </w:tc>
         <w:tc>
@@ -2497,11 +3694,16 @@
             <w:shd w:val="clear" w:color="auto" w:fill="E2EFD9" w:themeFill="accent6" w:themeFillTint="33"/>
           </w:tcPr>
           <w:p>
+            <w:proofErr w:type="spellStart"/>
             <w:r>
               <w:t>T</w:t>
             </w:r>
             <w:r>
-              <w:t>iebreaks totales del partido.</w:t>
+              <w:t>iebreaks</w:t>
+            </w:r>
+            <w:proofErr w:type="spellEnd"/>
+            <w:r>
+              <w:t xml:space="preserve"> totales del partido.</w:t>
             </w:r>
           </w:p>
         </w:tc>
@@ -2524,9 +3726,11 @@
             <w:shd w:val="clear" w:color="auto" w:fill="FBE4D5" w:themeFill="accent2" w:themeFillTint="33"/>
           </w:tcPr>
           <w:p>
+            <w:proofErr w:type="spellStart"/>
             <w:r>
               <w:t>serve_rating</w:t>
             </w:r>
+            <w:proofErr w:type="spellEnd"/>
           </w:p>
         </w:tc>
         <w:tc>
@@ -2559,9 +3763,11 @@
             <w:shd w:val="clear" w:color="auto" w:fill="FBE4D5" w:themeFill="accent2" w:themeFillTint="33"/>
           </w:tcPr>
           <w:p>
+            <w:proofErr w:type="spellStart"/>
             <w:r>
               <w:t>aces</w:t>
             </w:r>
+            <w:proofErr w:type="spellEnd"/>
           </w:p>
         </w:tc>
         <w:tc>
@@ -2600,9 +3806,11 @@
             <w:shd w:val="clear" w:color="auto" w:fill="FBE4D5" w:themeFill="accent2" w:themeFillTint="33"/>
           </w:tcPr>
           <w:p>
+            <w:proofErr w:type="spellStart"/>
             <w:r>
               <w:t>double_faults</w:t>
             </w:r>
+            <w:proofErr w:type="spellEnd"/>
           </w:p>
         </w:tc>
         <w:tc>
@@ -2641,9 +3849,11 @@
             <w:shd w:val="clear" w:color="auto" w:fill="FBE4D5" w:themeFill="accent2" w:themeFillTint="33"/>
           </w:tcPr>
           <w:p>
+            <w:proofErr w:type="spellStart"/>
             <w:r>
               <w:t>first_serve_made</w:t>
             </w:r>
+            <w:proofErr w:type="spellEnd"/>
           </w:p>
         </w:tc>
         <w:tc>
@@ -2682,9 +3892,11 @@
             <w:shd w:val="clear" w:color="auto" w:fill="FBE4D5" w:themeFill="accent2" w:themeFillTint="33"/>
           </w:tcPr>
           <w:p>
+            <w:proofErr w:type="spellStart"/>
             <w:r>
               <w:t>first_serve_attempted</w:t>
             </w:r>
+            <w:proofErr w:type="spellEnd"/>
           </w:p>
         </w:tc>
         <w:tc>
@@ -2694,13 +3906,7 @@
           </w:tcPr>
           <w:p>
             <w:r>
-              <w:t xml:space="preserve">Primeros saques realizados </w:t>
-            </w:r>
-            <w:r>
-              <w:t>del jugador</w:t>
-            </w:r>
-            <w:r>
-              <w:t>.</w:t>
+              <w:t>Primeros saques realizados del jugador.</w:t>
             </w:r>
           </w:p>
         </w:tc>
@@ -2723,9 +3929,11 @@
             <w:shd w:val="clear" w:color="auto" w:fill="FBE4D5" w:themeFill="accent2" w:themeFillTint="33"/>
           </w:tcPr>
           <w:p>
+            <w:proofErr w:type="spellStart"/>
             <w:r>
               <w:t>first_serve_points_made</w:t>
             </w:r>
+            <w:proofErr w:type="spellEnd"/>
           </w:p>
         </w:tc>
         <w:tc>
@@ -2758,9 +3966,11 @@
             <w:shd w:val="clear" w:color="auto" w:fill="FBE4D5" w:themeFill="accent2" w:themeFillTint="33"/>
           </w:tcPr>
           <w:p>
+            <w:proofErr w:type="spellStart"/>
             <w:r>
               <w:t>first_serve_points_attempted</w:t>
             </w:r>
+            <w:proofErr w:type="spellEnd"/>
           </w:p>
         </w:tc>
         <w:tc>
@@ -2770,16 +3980,7 @@
           </w:tcPr>
           <w:p>
             <w:r>
-              <w:t>P</w:t>
-            </w:r>
-            <w:r>
-              <w:t xml:space="preserve">untos </w:t>
-            </w:r>
-            <w:r>
-              <w:t>jugados</w:t>
-            </w:r>
-            <w:r>
-              <w:t xml:space="preserve"> en el primer saque por el jugador.</w:t>
+              <w:t>Puntos jugados en el primer saque por el jugador.</w:t>
             </w:r>
           </w:p>
         </w:tc>
@@ -2802,9 +4003,11 @@
             <w:shd w:val="clear" w:color="auto" w:fill="FBE4D5" w:themeFill="accent2" w:themeFillTint="33"/>
           </w:tcPr>
           <w:p>
+            <w:proofErr w:type="spellStart"/>
             <w:r>
               <w:t>second_serve_points_made</w:t>
             </w:r>
+            <w:proofErr w:type="spellEnd"/>
           </w:p>
         </w:tc>
         <w:tc>
@@ -2814,16 +4017,7 @@
           </w:tcPr>
           <w:p>
             <w:r>
-              <w:t>P</w:t>
-            </w:r>
-            <w:r>
-              <w:t xml:space="preserve">untos ganados en el </w:t>
-            </w:r>
-            <w:r>
-              <w:t>segundo</w:t>
-            </w:r>
-            <w:r>
-              <w:t xml:space="preserve"> saque por el jugador.</w:t>
+              <w:t>Puntos ganados en el segundo saque por el jugador.</w:t>
             </w:r>
           </w:p>
         </w:tc>
@@ -2846,9 +4040,11 @@
             <w:shd w:val="clear" w:color="auto" w:fill="FBE4D5" w:themeFill="accent2" w:themeFillTint="33"/>
           </w:tcPr>
           <w:p>
+            <w:proofErr w:type="spellStart"/>
             <w:r>
               <w:t>second_serve_points_attempted</w:t>
             </w:r>
+            <w:proofErr w:type="spellEnd"/>
           </w:p>
         </w:tc>
         <w:tc>
@@ -2858,16 +4054,7 @@
           </w:tcPr>
           <w:p>
             <w:r>
-              <w:t>P</w:t>
-            </w:r>
-            <w:r>
-              <w:t xml:space="preserve">untos ganados en el </w:t>
-            </w:r>
-            <w:r>
-              <w:t>segundo</w:t>
-            </w:r>
-            <w:r>
-              <w:t xml:space="preserve"> saque por el jugador.</w:t>
+              <w:t>Puntos ganados en el segundo saque por el jugador.</w:t>
             </w:r>
           </w:p>
         </w:tc>
@@ -2890,9 +4077,11 @@
             <w:shd w:val="clear" w:color="auto" w:fill="FBE4D5" w:themeFill="accent2" w:themeFillTint="33"/>
           </w:tcPr>
           <w:p>
+            <w:proofErr w:type="spellStart"/>
             <w:r>
               <w:t>break_points_saved</w:t>
             </w:r>
+            <w:proofErr w:type="spellEnd"/>
           </w:p>
         </w:tc>
         <w:tc>
@@ -2902,7 +4091,15 @@
           </w:tcPr>
           <w:p>
             <w:r>
-              <w:t>Break points salvados por el jugador.</w:t>
+              <w:t xml:space="preserve">Break </w:t>
+            </w:r>
+            <w:proofErr w:type="spellStart"/>
+            <w:r>
+              <w:t>points</w:t>
+            </w:r>
+            <w:proofErr w:type="spellEnd"/>
+            <w:r>
+              <w:t xml:space="preserve"> salvados por el jugador.</w:t>
             </w:r>
           </w:p>
         </w:tc>
@@ -2925,9 +4122,11 @@
             <w:shd w:val="clear" w:color="auto" w:fill="FBE4D5" w:themeFill="accent2" w:themeFillTint="33"/>
           </w:tcPr>
           <w:p>
+            <w:proofErr w:type="spellStart"/>
             <w:r>
               <w:t>break_points_against</w:t>
             </w:r>
+            <w:proofErr w:type="spellEnd"/>
           </w:p>
         </w:tc>
         <w:tc>
@@ -2937,13 +4136,15 @@
           </w:tcPr>
           <w:p>
             <w:r>
-              <w:t xml:space="preserve">Break points </w:t>
-            </w:r>
-            <w:r>
-              <w:t>en contra del jugador</w:t>
-            </w:r>
-            <w:r>
-              <w:t>.</w:t>
+              <w:t xml:space="preserve">Break </w:t>
+            </w:r>
+            <w:proofErr w:type="spellStart"/>
+            <w:r>
+              <w:t>points</w:t>
+            </w:r>
+            <w:proofErr w:type="spellEnd"/>
+            <w:r>
+              <w:t xml:space="preserve"> en contra del jugador.</w:t>
             </w:r>
           </w:p>
         </w:tc>
@@ -2966,10 +4167,11 @@
             <w:shd w:val="clear" w:color="auto" w:fill="FBE4D5" w:themeFill="accent2" w:themeFillTint="33"/>
           </w:tcPr>
           <w:p>
-            <w:r>
-              <w:lastRenderedPageBreak/>
+            <w:proofErr w:type="spellStart"/>
+            <w:r>
               <w:t>service_games_won</w:t>
             </w:r>
+            <w:proofErr w:type="spellEnd"/>
           </w:p>
         </w:tc>
         <w:tc>
@@ -3002,9 +4204,11 @@
             <w:shd w:val="clear" w:color="auto" w:fill="FBE4D5" w:themeFill="accent2" w:themeFillTint="33"/>
           </w:tcPr>
           <w:p>
+            <w:proofErr w:type="spellStart"/>
             <w:r>
               <w:t>return_rating</w:t>
             </w:r>
+            <w:proofErr w:type="spellEnd"/>
           </w:p>
         </w:tc>
         <w:tc>
@@ -3042,12 +4246,14 @@
                 <w:lang w:val="en-US"/>
               </w:rPr>
             </w:pPr>
+            <w:proofErr w:type="spellStart"/>
             <w:r>
               <w:rPr>
                 <w:lang w:val="en-US"/>
               </w:rPr>
               <w:t>first_serve_return_points_made</w:t>
             </w:r>
+            <w:proofErr w:type="spellEnd"/>
           </w:p>
         </w:tc>
         <w:tc>
@@ -3104,12 +4310,14 @@
                 <w:lang w:val="en-US"/>
               </w:rPr>
             </w:pPr>
+            <w:proofErr w:type="spellStart"/>
             <w:r>
               <w:rPr>
                 <w:lang w:val="en-US"/>
               </w:rPr>
               <w:t>first_serve_return_points_attempted</w:t>
             </w:r>
+            <w:proofErr w:type="spellEnd"/>
           </w:p>
         </w:tc>
         <w:tc>
@@ -3178,12 +4386,14 @@
                 <w:lang w:val="en-US"/>
               </w:rPr>
             </w:pPr>
+            <w:proofErr w:type="spellStart"/>
             <w:r>
               <w:rPr>
                 <w:lang w:val="en-US"/>
               </w:rPr>
               <w:t>second_serve_return_points_made</w:t>
             </w:r>
+            <w:proofErr w:type="spellEnd"/>
           </w:p>
         </w:tc>
         <w:tc>
@@ -3207,19 +4417,7 @@
               <w:rPr>
                 <w:lang w:val="es-ES"/>
               </w:rPr>
-              <w:t xml:space="preserve">evolver el </w:t>
-            </w:r>
-            <w:r>
-              <w:rPr>
-                <w:lang w:val="es-ES"/>
-              </w:rPr>
-              <w:t>segundo</w:t>
-            </w:r>
-            <w:r>
-              <w:rPr>
-                <w:lang w:val="es-ES"/>
-              </w:rPr>
-              <w:t xml:space="preserve"> saque por parte del jugador.</w:t>
+              <w:t>evolver el segundo saque por parte del jugador.</w:t>
             </w:r>
           </w:p>
         </w:tc>
@@ -3252,12 +4450,14 @@
                 <w:lang w:val="en-US"/>
               </w:rPr>
             </w:pPr>
+            <w:proofErr w:type="spellStart"/>
             <w:r>
               <w:rPr>
                 <w:lang w:val="en-US"/>
               </w:rPr>
               <w:t>second_serve_return_points_attempted</w:t>
             </w:r>
+            <w:proofErr w:type="spellEnd"/>
           </w:p>
         </w:tc>
         <w:tc>
@@ -3293,19 +4493,7 @@
               <w:rPr>
                 <w:lang w:val="es-ES"/>
               </w:rPr>
-              <w:t xml:space="preserve">evolver el </w:t>
-            </w:r>
-            <w:r>
-              <w:rPr>
-                <w:lang w:val="es-ES"/>
-              </w:rPr>
-              <w:t>segundo</w:t>
-            </w:r>
-            <w:r>
-              <w:rPr>
-                <w:lang w:val="es-ES"/>
-              </w:rPr>
-              <w:t xml:space="preserve"> saque por parte del jugador.</w:t>
+              <w:t>evolver el segundo saque por parte del jugador.</w:t>
             </w:r>
           </w:p>
         </w:tc>
@@ -3338,9 +4526,11 @@
                 <w:lang w:val="en-US"/>
               </w:rPr>
             </w:pPr>
+            <w:proofErr w:type="spellStart"/>
             <w:r>
               <w:t>break_points_made</w:t>
             </w:r>
+            <w:proofErr w:type="spellEnd"/>
           </w:p>
         </w:tc>
         <w:tc>
@@ -3358,7 +4548,21 @@
               <w:rPr>
                 <w:lang w:val="es-ES"/>
               </w:rPr>
-              <w:t>Break points ganados por e</w:t>
+              <w:t xml:space="preserve">Break </w:t>
+            </w:r>
+            <w:proofErr w:type="spellStart"/>
+            <w:r>
+              <w:rPr>
+                <w:lang w:val="es-ES"/>
+              </w:rPr>
+              <w:t>points</w:t>
+            </w:r>
+            <w:proofErr w:type="spellEnd"/>
+            <w:r>
+              <w:rPr>
+                <w:lang w:val="es-ES"/>
+              </w:rPr>
+              <w:t xml:space="preserve"> ganados por e</w:t>
             </w:r>
             <w:r>
               <w:rPr>
@@ -3392,9 +4596,11 @@
                 <w:lang w:val="en-US"/>
               </w:rPr>
             </w:pPr>
+            <w:proofErr w:type="spellStart"/>
             <w:r>
               <w:t>break_points_attempted</w:t>
             </w:r>
+            <w:proofErr w:type="spellEnd"/>
           </w:p>
         </w:tc>
         <w:tc>
@@ -3412,7 +4618,21 @@
               <w:rPr>
                 <w:lang w:val="es-ES"/>
               </w:rPr>
-              <w:t>Break points intentados por e</w:t>
+              <w:t xml:space="preserve">Break </w:t>
+            </w:r>
+            <w:proofErr w:type="spellStart"/>
+            <w:r>
+              <w:rPr>
+                <w:lang w:val="es-ES"/>
+              </w:rPr>
+              <w:t>points</w:t>
+            </w:r>
+            <w:proofErr w:type="spellEnd"/>
+            <w:r>
+              <w:rPr>
+                <w:lang w:val="es-ES"/>
+              </w:rPr>
+              <w:t xml:space="preserve"> intentados por e</w:t>
             </w:r>
             <w:r>
               <w:rPr>
@@ -3446,9 +4666,11 @@
                 <w:lang w:val="en-US"/>
               </w:rPr>
             </w:pPr>
+            <w:proofErr w:type="spellStart"/>
             <w:r>
               <w:t>return_games_played</w:t>
             </w:r>
+            <w:proofErr w:type="spellEnd"/>
           </w:p>
         </w:tc>
         <w:tc>
@@ -3488,9 +4710,11 @@
                 <w:lang w:val="en-US"/>
               </w:rPr>
             </w:pPr>
+            <w:proofErr w:type="spellStart"/>
             <w:r>
               <w:t>service_points_won</w:t>
             </w:r>
+            <w:proofErr w:type="spellEnd"/>
           </w:p>
         </w:tc>
         <w:tc>
@@ -3542,9 +4766,11 @@
                 <w:lang w:val="en-US"/>
               </w:rPr>
             </w:pPr>
+            <w:proofErr w:type="spellStart"/>
             <w:r>
               <w:t>service_points_attempted</w:t>
             </w:r>
+            <w:proofErr w:type="spellEnd"/>
           </w:p>
         </w:tc>
         <w:tc>
@@ -3603,9 +4829,11 @@
             <w:shd w:val="clear" w:color="auto" w:fill="FBE4D5" w:themeFill="accent2" w:themeFillTint="33"/>
           </w:tcPr>
           <w:p>
+            <w:proofErr w:type="spellStart"/>
             <w:r>
               <w:t>return_points_won</w:t>
             </w:r>
+            <w:proofErr w:type="spellEnd"/>
           </w:p>
         </w:tc>
         <w:tc>
@@ -3638,9 +4866,11 @@
             <w:shd w:val="clear" w:color="auto" w:fill="FBE4D5" w:themeFill="accent2" w:themeFillTint="33"/>
           </w:tcPr>
           <w:p>
+            <w:proofErr w:type="spellStart"/>
             <w:r>
               <w:t>return_points_attempted</w:t>
             </w:r>
+            <w:proofErr w:type="spellEnd"/>
           </w:p>
         </w:tc>
         <w:tc>
@@ -3673,9 +4903,11 @@
             <w:shd w:val="clear" w:color="auto" w:fill="FBE4D5" w:themeFill="accent2" w:themeFillTint="33"/>
           </w:tcPr>
           <w:p>
+            <w:proofErr w:type="spellStart"/>
             <w:r>
               <w:t>total_points_won</w:t>
             </w:r>
+            <w:proofErr w:type="spellEnd"/>
           </w:p>
         </w:tc>
         <w:tc>
@@ -3708,9 +4940,11 @@
             <w:shd w:val="clear" w:color="auto" w:fill="FBE4D5" w:themeFill="accent2" w:themeFillTint="33"/>
           </w:tcPr>
           <w:p>
+            <w:proofErr w:type="spellStart"/>
             <w:r>
               <w:t>total_points</w:t>
             </w:r>
+            <w:proofErr w:type="spellEnd"/>
           </w:p>
         </w:tc>
         <w:tc>
@@ -3748,12 +4982,14 @@
             <w:shd w:val="clear" w:color="auto" w:fill="FBE4D5" w:themeFill="accent2" w:themeFillTint="33"/>
           </w:tcPr>
           <w:p>
+            <w:proofErr w:type="spellStart"/>
             <w:r>
               <w:t>d</w:t>
             </w:r>
             <w:r>
               <w:t>uration</w:t>
             </w:r>
+            <w:proofErr w:type="spellEnd"/>
           </w:p>
         </w:tc>
         <w:tc>
@@ -3786,9 +5022,11 @@
             <w:shd w:val="clear" w:color="auto" w:fill="E2EFD9" w:themeFill="accent6" w:themeFillTint="33"/>
           </w:tcPr>
           <w:p>
+            <w:proofErr w:type="spellStart"/>
             <w:r>
               <w:t>player_victory</w:t>
             </w:r>
+            <w:proofErr w:type="spellEnd"/>
           </w:p>
         </w:tc>
         <w:tc>
@@ -3821,9 +5059,12 @@
             <w:shd w:val="clear" w:color="auto" w:fill="E2EFD9" w:themeFill="accent6" w:themeFillTint="33"/>
           </w:tcPr>
           <w:p>
-            <w:r>
+            <w:proofErr w:type="spellStart"/>
+            <w:r>
+              <w:lastRenderedPageBreak/>
               <w:t>retirement</w:t>
             </w:r>
+            <w:proofErr w:type="spellEnd"/>
           </w:p>
         </w:tc>
         <w:tc>
@@ -3833,7 +5074,15 @@
           </w:tcPr>
           <w:p>
             <w:r>
-              <w:t>Si se retiro o no el jugador.</w:t>
+              <w:t xml:space="preserve">Si se </w:t>
+            </w:r>
+            <w:proofErr w:type="spellStart"/>
+            <w:r>
+              <w:t>retiro</w:t>
+            </w:r>
+            <w:proofErr w:type="spellEnd"/>
+            <w:r>
+              <w:t xml:space="preserve"> o no el jugador.</w:t>
             </w:r>
           </w:p>
         </w:tc>
@@ -3856,9 +5105,11 @@
             <w:shd w:val="clear" w:color="auto" w:fill="FBE4D5" w:themeFill="accent2" w:themeFillTint="33"/>
           </w:tcPr>
           <w:p>
+            <w:proofErr w:type="spellStart"/>
             <w:r>
               <w:t>seed</w:t>
             </w:r>
+            <w:proofErr w:type="spellEnd"/>
           </w:p>
         </w:tc>
         <w:tc>
@@ -3891,9 +5142,11 @@
             <w:shd w:val="clear" w:color="auto" w:fill="E2EFD9" w:themeFill="accent6" w:themeFillTint="33"/>
           </w:tcPr>
           <w:p>
+            <w:proofErr w:type="spellStart"/>
             <w:r>
               <w:t>won_first_set</w:t>
             </w:r>
+            <w:proofErr w:type="spellEnd"/>
           </w:p>
         </w:tc>
         <w:tc>
@@ -3926,9 +5179,11 @@
             <w:shd w:val="clear" w:color="auto" w:fill="E2EFD9" w:themeFill="accent6" w:themeFillTint="33"/>
           </w:tcPr>
           <w:p>
+            <w:proofErr w:type="spellStart"/>
             <w:r>
               <w:t>doubles</w:t>
             </w:r>
+            <w:proofErr w:type="spellEnd"/>
           </w:p>
         </w:tc>
         <w:tc>
@@ -4006,6 +5261,7 @@
             <w:shd w:val="clear" w:color="auto" w:fill="FBE4D5" w:themeFill="accent2" w:themeFillTint="33"/>
           </w:tcPr>
           <w:p>
+            <w:proofErr w:type="spellStart"/>
             <w:proofErr w:type="gramStart"/>
             <w:r>
               <w:t>round</w:t>
@@ -4014,6 +5270,7 @@
             <w:r>
               <w:t>_num</w:t>
             </w:r>
+            <w:proofErr w:type="spellEnd"/>
           </w:p>
         </w:tc>
         <w:tc>
@@ -4046,9 +5303,11 @@
             <w:shd w:val="clear" w:color="auto" w:fill="FBE4D5" w:themeFill="accent2" w:themeFillTint="33"/>
           </w:tcPr>
           <w:p>
+            <w:proofErr w:type="spellStart"/>
             <w:r>
               <w:t>nation</w:t>
             </w:r>
+            <w:proofErr w:type="spellEnd"/>
           </w:p>
         </w:tc>
         <w:tc>
@@ -4084,60 +5343,25 @@
     </w:p>
     <w:p>
       <w:pPr>
-        <w:rPr>
-          <w:lang w:val="es-ES"/>
-        </w:rPr>
-      </w:pPr>
-      <w:r>
-        <w:rPr>
-          <w:lang w:val="es-ES"/>
-        </w:rPr>
-        <w:t>Además, eliminaremos aquellos datos donde existan valores nulos.</w:t>
-      </w:r>
-      <w:r>
-        <w:rPr>
-          <w:lang w:val="es-ES"/>
-        </w:rPr>
-        <w:t xml:space="preserve"> Este estudio lo realizaremos en la Jupyter Notebook.</w:t>
-      </w:r>
-    </w:p>
-    <w:p>
-      <w:pPr>
         <w:pStyle w:val="Heading3"/>
         <w:rPr>
           <w:color w:val="70AD47" w:themeColor="accent6"/>
           <w:sz w:val="28"/>
           <w:szCs w:val="28"/>
-          <w:lang w:val="en-US"/>
-        </w:rPr>
-      </w:pPr>
+          <w:lang w:val="es-ES"/>
+        </w:rPr>
+      </w:pPr>
+      <w:bookmarkStart w:id="12" w:name="_Toc56874931"/>
       <w:r>
         <w:rPr>
           <w:color w:val="70AD47" w:themeColor="accent6"/>
           <w:sz w:val="28"/>
           <w:szCs w:val="28"/>
-          <w:lang w:val="en-US"/>
-        </w:rPr>
-        <w:t>all_</w:t>
-      </w:r>
-      <w:r>
-        <w:rPr>
-          <w:color w:val="70AD47" w:themeColor="accent6"/>
-          <w:sz w:val="28"/>
-          <w:szCs w:val="28"/>
-          <w:lang w:val="en-US"/>
-        </w:rPr>
-        <w:t>tournaments</w:t>
-      </w:r>
-      <w:r>
-        <w:rPr>
-          <w:color w:val="70AD47" w:themeColor="accent6"/>
-          <w:sz w:val="28"/>
-          <w:szCs w:val="28"/>
-          <w:lang w:val="en-US"/>
-        </w:rPr>
-        <w:t>.csv</w:t>
-      </w:r>
+          <w:lang w:val="es-ES"/>
+        </w:rPr>
+        <w:t>all_tournaments.csv</w:t>
+      </w:r>
+      <w:bookmarkEnd w:id="12"/>
     </w:p>
     <w:p>
       <w:pPr>
@@ -4149,13 +5373,274 @@
         <w:rPr>
           <w:lang w:val="es-ES"/>
         </w:rPr>
-        <w:t>El dataset all_tournaments contiene algunos atributo</w:t>
-      </w:r>
-      <w:r>
-        <w:rPr>
-          <w:lang w:val="es-ES"/>
-        </w:rPr>
-        <w:t>s innecesarios, y por eso los eliminaremos.</w:t>
+        <w:t xml:space="preserve">El </w:t>
+      </w:r>
+      <w:proofErr w:type="spellStart"/>
+      <w:r>
+        <w:rPr>
+          <w:lang w:val="es-ES"/>
+        </w:rPr>
+        <w:t>dataset</w:t>
+      </w:r>
+      <w:proofErr w:type="spellEnd"/>
+      <w:r>
+        <w:rPr>
+          <w:lang w:val="es-ES"/>
+        </w:rPr>
+        <w:t xml:space="preserve"> </w:t>
+      </w:r>
+      <w:proofErr w:type="spellStart"/>
+      <w:r>
+        <w:rPr>
+          <w:lang w:val="es-ES"/>
+        </w:rPr>
+        <w:t>all_tournaments</w:t>
+      </w:r>
+      <w:proofErr w:type="spellEnd"/>
+      <w:r>
+        <w:rPr>
+          <w:lang w:val="es-ES"/>
+        </w:rPr>
+        <w:t xml:space="preserve"> </w:t>
+      </w:r>
+      <w:r>
+        <w:rPr>
+          <w:lang w:val="es-ES"/>
+        </w:rPr>
+        <w:t>contiene muchos atributos</w:t>
+      </w:r>
+      <w:r>
+        <w:rPr>
+          <w:lang w:val="es-ES"/>
+        </w:rPr>
+        <w:t>, de los cuales solo serán relevantes algunos de ellos. Debido a esto, es que tomaremos solo los atributos necesarios y el resto los eliminaremos.</w:t>
+      </w:r>
+    </w:p>
+    <w:p>
+      <w:pPr>
+        <w:rPr>
+          <w:lang w:val="es-ES"/>
+        </w:rPr>
+      </w:pPr>
+      <w:r>
+        <w:rPr>
+          <w:lang w:val="es-ES"/>
+        </w:rPr>
+        <w:t xml:space="preserve">En este </w:t>
+      </w:r>
+      <w:proofErr w:type="spellStart"/>
+      <w:r>
+        <w:rPr>
+          <w:lang w:val="es-ES"/>
+        </w:rPr>
+        <w:t>dataset</w:t>
+      </w:r>
+      <w:proofErr w:type="spellEnd"/>
+      <w:r>
+        <w:rPr>
+          <w:lang w:val="es-ES"/>
+        </w:rPr>
+        <w:t>, tomamos las siguientes decisiones:</w:t>
+      </w:r>
+    </w:p>
+    <w:p>
+      <w:pPr>
+        <w:pStyle w:val="ListParagraph"/>
+        <w:numPr>
+          <w:ilvl w:val="0"/>
+          <w:numId w:val="5"/>
+        </w:numPr>
+        <w:rPr>
+          <w:lang w:val="es-ES"/>
+        </w:rPr>
+      </w:pPr>
+      <w:r>
+        <w:rPr>
+          <w:lang w:val="es-ES"/>
+        </w:rPr>
+        <w:t>Eliminar columnas innecesarias (descripto en la siguiente tabla).</w:t>
+      </w:r>
+    </w:p>
+    <w:p>
+      <w:pPr>
+        <w:pStyle w:val="ListParagraph"/>
+        <w:numPr>
+          <w:ilvl w:val="0"/>
+          <w:numId w:val="5"/>
+        </w:numPr>
+        <w:rPr>
+          <w:lang w:val="es-ES"/>
+        </w:rPr>
+      </w:pPr>
+      <w:r>
+        <w:rPr>
+          <w:lang w:val="es-ES"/>
+        </w:rPr>
+        <w:t xml:space="preserve">No eliminar registros con columnas nulas ya que puede generar inconsistencias con el </w:t>
+      </w:r>
+      <w:proofErr w:type="spellStart"/>
+      <w:r>
+        <w:rPr>
+          <w:lang w:val="es-ES"/>
+        </w:rPr>
+        <w:t>dataset</w:t>
+      </w:r>
+      <w:proofErr w:type="spellEnd"/>
+      <w:r>
+        <w:rPr>
+          <w:lang w:val="es-ES"/>
+        </w:rPr>
+        <w:t xml:space="preserve"> de partidos.</w:t>
+      </w:r>
+    </w:p>
+    <w:p>
+      <w:pPr>
+        <w:pStyle w:val="ListParagraph"/>
+        <w:numPr>
+          <w:ilvl w:val="1"/>
+          <w:numId w:val="5"/>
+        </w:numPr>
+        <w:rPr>
+          <w:lang w:val="es-ES"/>
+        </w:rPr>
+      </w:pPr>
+      <w:r>
+        <w:rPr>
+          <w:lang w:val="es-ES"/>
+        </w:rPr>
+        <w:t>En caso de existir fecha de comienzo nula, generamos una fecha a partir del año de disputa</w:t>
+      </w:r>
+    </w:p>
+    <w:p>
+      <w:pPr>
+        <w:pStyle w:val="ListParagraph"/>
+        <w:numPr>
+          <w:ilvl w:val="1"/>
+          <w:numId w:val="5"/>
+        </w:numPr>
+        <w:rPr>
+          <w:lang w:val="es-ES"/>
+        </w:rPr>
+      </w:pPr>
+      <w:r>
+        <w:rPr>
+          <w:lang w:val="es-ES"/>
+        </w:rPr>
+        <w:t>En caso de existir fecha de finalización nula, generamos una fecha igual a la fecha de comienzo</w:t>
+      </w:r>
+    </w:p>
+    <w:p>
+      <w:pPr>
+        <w:pStyle w:val="ListParagraph"/>
+        <w:numPr>
+          <w:ilvl w:val="0"/>
+          <w:numId w:val="5"/>
+        </w:numPr>
+        <w:rPr>
+          <w:lang w:val="es-ES"/>
+        </w:rPr>
+      </w:pPr>
+      <w:r>
+        <w:rPr>
+          <w:lang w:val="es-ES"/>
+        </w:rPr>
+        <w:t xml:space="preserve">Eliminamos caracteres de </w:t>
+      </w:r>
+      <w:proofErr w:type="spellStart"/>
+      <w:r>
+        <w:rPr>
+          <w:lang w:val="es-ES"/>
+        </w:rPr>
+        <w:t>strings</w:t>
+      </w:r>
+      <w:proofErr w:type="spellEnd"/>
+      <w:r>
+        <w:rPr>
+          <w:lang w:val="es-ES"/>
+        </w:rPr>
+        <w:t xml:space="preserve"> mal formados </w:t>
+      </w:r>
+      <w:proofErr w:type="gramStart"/>
+      <w:r>
+        <w:rPr>
+          <w:lang w:val="es-ES"/>
+        </w:rPr>
+        <w:t>(“ ’</w:t>
+      </w:r>
+      <w:proofErr w:type="gramEnd"/>
+      <w:r>
+        <w:rPr>
+          <w:lang w:val="es-ES"/>
+        </w:rPr>
+        <w:t>/’ ”)</w:t>
+      </w:r>
+    </w:p>
+    <w:p>
+      <w:pPr>
+        <w:pStyle w:val="ListParagraph"/>
+        <w:numPr>
+          <w:ilvl w:val="0"/>
+          <w:numId w:val="5"/>
+        </w:numPr>
+        <w:rPr>
+          <w:lang w:val="es-ES"/>
+        </w:rPr>
+      </w:pPr>
+      <w:r>
+        <w:rPr>
+          <w:lang w:val="es-ES"/>
+        </w:rPr>
+        <w:t>Modificar tipos de columnas para mantener una coherencia</w:t>
+      </w:r>
+    </w:p>
+    <w:p>
+      <w:pPr>
+        <w:pStyle w:val="ListParagraph"/>
+        <w:numPr>
+          <w:ilvl w:val="1"/>
+          <w:numId w:val="5"/>
+        </w:numPr>
+        <w:rPr>
+          <w:lang w:val="es-ES"/>
+        </w:rPr>
+      </w:pPr>
+      <w:r>
+        <w:rPr>
+          <w:lang w:val="es-ES"/>
+        </w:rPr>
+        <w:t xml:space="preserve">Columnas con </w:t>
+      </w:r>
+      <w:r>
+        <w:rPr>
+          <w:lang w:val="es-ES"/>
+        </w:rPr>
+        <w:t>fechas</w:t>
+      </w:r>
+      <w:r>
+        <w:rPr>
+          <w:lang w:val="es-ES"/>
+        </w:rPr>
+        <w:t xml:space="preserve"> como </w:t>
+      </w:r>
+      <w:proofErr w:type="spellStart"/>
+      <w:r>
+        <w:rPr>
+          <w:lang w:val="es-ES"/>
+        </w:rPr>
+        <w:t>string</w:t>
+      </w:r>
+      <w:proofErr w:type="spellEnd"/>
+      <w:r>
+        <w:rPr>
+          <w:lang w:val="es-ES"/>
+        </w:rPr>
+        <w:t xml:space="preserve"> se transforman a columnas </w:t>
+      </w:r>
+      <w:r>
+        <w:rPr>
+          <w:lang w:val="es-ES"/>
+        </w:rPr>
+        <w:t>de tipo Date</w:t>
       </w:r>
     </w:p>
     <w:tbl>
@@ -4256,9 +5741,11 @@
             <w:shd w:val="clear" w:color="auto" w:fill="E2EFD9" w:themeFill="accent6" w:themeFillTint="33"/>
           </w:tcPr>
           <w:p>
+            <w:proofErr w:type="spellStart"/>
             <w:r>
               <w:t>year</w:t>
             </w:r>
+            <w:proofErr w:type="spellEnd"/>
           </w:p>
         </w:tc>
         <w:tc>
@@ -4291,10 +5778,11 @@
             <w:shd w:val="clear" w:color="auto" w:fill="E2EFD9" w:themeFill="accent6" w:themeFillTint="33"/>
           </w:tcPr>
           <w:p>
-            <w:r>
-              <w:lastRenderedPageBreak/>
+            <w:proofErr w:type="spellStart"/>
+            <w:r>
               <w:t>tournament</w:t>
             </w:r>
+            <w:proofErr w:type="spellEnd"/>
           </w:p>
         </w:tc>
         <w:tc>
@@ -4327,9 +5815,11 @@
             <w:shd w:val="clear" w:color="auto" w:fill="E2EFD9" w:themeFill="accent6" w:themeFillTint="33"/>
           </w:tcPr>
           <w:p>
+            <w:proofErr w:type="spellStart"/>
             <w:r>
               <w:t>start_date</w:t>
             </w:r>
+            <w:proofErr w:type="spellEnd"/>
           </w:p>
         </w:tc>
         <w:tc>
@@ -4362,9 +5852,11 @@
             <w:shd w:val="clear" w:color="auto" w:fill="E2EFD9" w:themeFill="accent6" w:themeFillTint="33"/>
           </w:tcPr>
           <w:p>
+            <w:proofErr w:type="spellStart"/>
             <w:r>
               <w:t>end_date</w:t>
             </w:r>
+            <w:proofErr w:type="spellEnd"/>
           </w:p>
         </w:tc>
         <w:tc>
@@ -4397,9 +5889,11 @@
             <w:shd w:val="clear" w:color="auto" w:fill="E2EFD9" w:themeFill="accent6" w:themeFillTint="33"/>
           </w:tcPr>
           <w:p>
+            <w:proofErr w:type="spellStart"/>
             <w:r>
               <w:t>location</w:t>
             </w:r>
+            <w:proofErr w:type="spellEnd"/>
           </w:p>
         </w:tc>
         <w:tc>
@@ -4432,9 +5926,11 @@
             <w:shd w:val="clear" w:color="auto" w:fill="E2EFD9" w:themeFill="accent6" w:themeFillTint="33"/>
           </w:tcPr>
           <w:p>
+            <w:proofErr w:type="spellStart"/>
             <w:r>
               <w:t>court_surface</w:t>
             </w:r>
+            <w:proofErr w:type="spellEnd"/>
           </w:p>
         </w:tc>
         <w:tc>
@@ -4467,9 +5963,11 @@
             <w:shd w:val="clear" w:color="auto" w:fill="FBE4D5" w:themeFill="accent2" w:themeFillTint="33"/>
           </w:tcPr>
           <w:p>
+            <w:proofErr w:type="spellStart"/>
             <w:r>
               <w:t>prize_money</w:t>
             </w:r>
+            <w:proofErr w:type="spellEnd"/>
           </w:p>
         </w:tc>
         <w:tc>
@@ -4502,12 +6000,11 @@
             <w:shd w:val="clear" w:color="auto" w:fill="FBE4D5" w:themeFill="accent2" w:themeFillTint="33"/>
           </w:tcPr>
           <w:p>
-            <w:r>
-              <w:t>currenc</w:t>
-            </w:r>
-            <w:r>
-              <w:t>y</w:t>
-            </w:r>
+            <w:proofErr w:type="spellStart"/>
+            <w:r>
+              <w:t>currency</w:t>
+            </w:r>
+            <w:proofErr w:type="spellEnd"/>
           </w:p>
         </w:tc>
         <w:tc>
@@ -4585,12 +6082,6 @@
           <w:lang w:val="es-ES"/>
         </w:rPr>
       </w:pPr>
-      <w:r>
-        <w:rPr>
-          <w:lang w:val="es-ES"/>
-        </w:rPr>
-        <w:t>‘</w:t>
-      </w:r>
     </w:p>
     <w:p>
       <w:pPr>
@@ -4602,6 +6093,7 @@
           <w:lang w:val="en-US"/>
         </w:rPr>
       </w:pPr>
+      <w:bookmarkStart w:id="13" w:name="_Toc56874932"/>
       <w:r>
         <w:rPr>
           <w:color w:val="70AD47" w:themeColor="accent6"/>
@@ -4629,6 +6121,7 @@
         </w:rPr>
         <w:t>.csv</w:t>
       </w:r>
+      <w:bookmarkEnd w:id="13"/>
     </w:p>
     <w:p>
       <w:pPr>
@@ -4640,24 +6133,34 @@
         <w:rPr>
           <w:lang w:val="es-ES"/>
         </w:rPr>
-        <w:t xml:space="preserve">No realizaremos ninguna acción sobre el dataset para mantener integridad de los datos, </w:t>
-      </w:r>
-      <w:proofErr w:type="gramStart"/>
-      <w:r>
-        <w:rPr>
-          <w:lang w:val="es-ES"/>
-        </w:rPr>
-        <w:t>y</w:t>
-      </w:r>
-      <w:proofErr w:type="gramEnd"/>
-      <w:r>
-        <w:rPr>
-          <w:lang w:val="es-ES"/>
-        </w:rPr>
-        <w:t xml:space="preserve"> además, solamente posee 2 columnas.</w:t>
-      </w:r>
-      <w:bookmarkStart w:id="8" w:name="_GoBack"/>
-      <w:bookmarkEnd w:id="8"/>
+        <w:t xml:space="preserve">No realizaremos ninguna acción sobre el </w:t>
+      </w:r>
+      <w:proofErr w:type="spellStart"/>
+      <w:r>
+        <w:rPr>
+          <w:lang w:val="es-ES"/>
+        </w:rPr>
+        <w:t>dataset</w:t>
+      </w:r>
+      <w:proofErr w:type="spellEnd"/>
+      <w:r>
+        <w:rPr>
+          <w:lang w:val="es-ES"/>
+        </w:rPr>
+        <w:t xml:space="preserve"> para mantener integridad de los datos, además</w:t>
+      </w:r>
+      <w:r>
+        <w:rPr>
+          <w:lang w:val="es-ES"/>
+        </w:rPr>
+        <w:t xml:space="preserve"> de que </w:t>
+      </w:r>
+      <w:r>
+        <w:rPr>
+          <w:lang w:val="es-ES"/>
+        </w:rPr>
+        <w:t>solamente posee 2 columnas.</w:t>
+      </w:r>
       <w:r>
         <w:rPr>
           <w:lang w:val="es-ES"/>
@@ -4669,7 +6172,7 @@
       <w:pPr>
         <w:pStyle w:val="Heading1"/>
       </w:pPr>
-      <w:bookmarkStart w:id="9" w:name="_Toc55336142"/>
+      <w:bookmarkStart w:id="14" w:name="_Toc56874933"/>
       <w:r>
         <w:rPr>
           <w:sz w:val="40"/>
@@ -4678,7 +6181,130 @@
         <w:lastRenderedPageBreak/>
         <w:t>Herramientas Utilizadas</w:t>
       </w:r>
-      <w:bookmarkEnd w:id="9"/>
+      <w:bookmarkEnd w:id="14"/>
+    </w:p>
+    <w:p>
+      <w:pPr>
+        <w:pStyle w:val="Heading2"/>
+      </w:pPr>
+      <w:bookmarkStart w:id="15" w:name="_Toc56874934"/>
+      <w:r>
+        <w:rPr>
+          <w:color w:val="ED7D31" w:themeColor="accent2"/>
+          <w:sz w:val="32"/>
+          <w:szCs w:val="32"/>
+        </w:rPr>
+        <w:t>Herramientas y Justificación por Capa</w:t>
+      </w:r>
+      <w:bookmarkEnd w:id="15"/>
+    </w:p>
+    <w:p>
+      <w:pPr>
+        <w:pStyle w:val="Heading3"/>
+        <w:rPr>
+          <w:color w:val="70AD47" w:themeColor="accent6"/>
+          <w:sz w:val="28"/>
+          <w:szCs w:val="28"/>
+        </w:rPr>
+      </w:pPr>
+      <w:bookmarkStart w:id="16" w:name="_Toc56874935"/>
+      <w:r>
+        <w:rPr>
+          <w:color w:val="70AD47" w:themeColor="accent6"/>
+          <w:sz w:val="28"/>
+          <w:szCs w:val="28"/>
+        </w:rPr>
+        <w:t>Ingesta de Datos</w:t>
+      </w:r>
+      <w:bookmarkEnd w:id="16"/>
+    </w:p>
+    <w:p/>
+    <w:p>
+      <w:pPr>
+        <w:pStyle w:val="Heading3"/>
+        <w:rPr>
+          <w:color w:val="70AD47" w:themeColor="accent6"/>
+          <w:sz w:val="28"/>
+          <w:szCs w:val="28"/>
+        </w:rPr>
+      </w:pPr>
+      <w:bookmarkStart w:id="17" w:name="_Toc56874936"/>
+      <w:r>
+        <w:rPr>
+          <w:color w:val="70AD47" w:themeColor="accent6"/>
+          <w:sz w:val="28"/>
+          <w:szCs w:val="28"/>
+        </w:rPr>
+        <w:t>Almacenamiento de Datos</w:t>
+      </w:r>
+      <w:bookmarkEnd w:id="17"/>
+    </w:p>
+    <w:p/>
+    <w:p>
+      <w:pPr>
+        <w:pStyle w:val="Heading3"/>
+        <w:rPr>
+          <w:color w:val="70AD47" w:themeColor="accent6"/>
+          <w:sz w:val="28"/>
+          <w:szCs w:val="28"/>
+        </w:rPr>
+      </w:pPr>
+      <w:bookmarkStart w:id="18" w:name="_Toc56874937"/>
+      <w:r>
+        <w:rPr>
+          <w:color w:val="70AD47" w:themeColor="accent6"/>
+          <w:sz w:val="28"/>
+          <w:szCs w:val="28"/>
+        </w:rPr>
+        <w:t>Procesamiento de Datos</w:t>
+      </w:r>
+      <w:bookmarkEnd w:id="18"/>
+    </w:p>
+    <w:p/>
+    <w:p>
+      <w:pPr>
+        <w:pStyle w:val="Heading3"/>
+        <w:rPr>
+          <w:color w:val="70AD47" w:themeColor="accent6"/>
+          <w:sz w:val="28"/>
+          <w:szCs w:val="28"/>
+        </w:rPr>
+      </w:pPr>
+      <w:bookmarkStart w:id="19" w:name="_Toc56874938"/>
+      <w:r>
+        <w:rPr>
+          <w:color w:val="70AD47" w:themeColor="accent6"/>
+          <w:sz w:val="28"/>
+          <w:szCs w:val="28"/>
+        </w:rPr>
+        <w:t>Visualización de Datos</w:t>
+      </w:r>
+      <w:bookmarkEnd w:id="19"/>
+    </w:p>
+    <w:p/>
+    <w:p>
+      <w:r>
+        <w:br w:type="page"/>
+      </w:r>
+    </w:p>
+    <w:p>
+      <w:pPr>
+        <w:pStyle w:val="Heading1"/>
+        <w:rPr>
+          <w:sz w:val="40"/>
+          <w:szCs w:val="40"/>
+        </w:rPr>
+      </w:pPr>
+      <w:bookmarkStart w:id="20" w:name="_Toc56874939"/>
+      <w:r>
+        <w:rPr>
+          <w:sz w:val="40"/>
+          <w:szCs w:val="40"/>
+        </w:rPr>
+        <w:lastRenderedPageBreak/>
+        <w:t>Conclusiones</w:t>
+      </w:r>
+      <w:bookmarkEnd w:id="20"/>
     </w:p>
     <w:p/>
     <w:sectPr>
@@ -4867,6 +6493,119 @@
 <file path=word/numbering.xml><?xml version="1.0" encoding="utf-8"?>
 <w:numbering xmlns:wpc="http://schemas.microsoft.com/office/word/2010/wordprocessingCanvas" xmlns:cx="http://schemas.microsoft.com/office/drawing/2014/chartex" xmlns:cx1="http://schemas.microsoft.com/office/drawing/2015/9/8/chartex" xmlns:cx2="http://schemas.microsoft.com/office/drawing/2015/10/21/chartex" xmlns:cx3="http://schemas.microsoft.com/office/drawing/2016/5/9/chartex" xmlns:cx4="http://schemas.microsoft.com/office/drawing/2016/5/10/chartex" xmlns:cx5="http://schemas.microsoft.com/office/drawing/2016/5/11/chartex" xmlns:cx6="http://schemas.microsoft.com/office/drawing/2016/5/12/chartex" xmlns:cx7="http://schemas.microsoft.com/office/drawing/2016/5/13/chartex" xmlns:cx8="http://schemas.microsoft.com/office/drawing/2016/5/14/chartex" xmlns:mc="http://schemas.openxmlformats.org/markup-compatibility/2006" xmlns:aink="http://schemas.microsoft.com/office/drawing/2016/ink" xmlns:am3d="http://schemas.microsoft.com/office/drawing/2017/model3d" xmlns:o="urn:schemas-microsoft-com:office:office" xmlns:r="http://schemas.openxmlformats.org/officeDocument/2006/relationships" xmlns:m="http://schemas.openxmlformats.org/officeDocument/2006/math" xmlns:v="urn:schemas-microsoft-com:vml" xmlns:wp14="http://schemas.microsoft.com/office/word/2010/wordprocessingDrawing" xmlns:wp="http://schemas.openxmlformats.org/drawingml/2006/wordprocessingDrawing" xmlns:w10="urn:schemas-microsoft-com:office:word" xmlns:w="http://schemas.openxmlformats.org/wordprocessingml/2006/main" xmlns:w14="http://schemas.microsoft.com/office/word/2010/wordml" xmlns:w15="http://schemas.microsoft.com/office/word/2012/wordml" xmlns:w16cid="http://schemas.microsoft.com/office/word/2016/wordml/cid" xmlns:w16se="http://schemas.microsoft.com/office/word/2015/wordml/symex" xmlns:wpg="http://schemas.microsoft.com/office/word/2010/wordprocessingGroup" xmlns:wpi="http://schemas.microsoft.com/office/word/2010/wordprocessingInk" xmlns:wne="http://schemas.microsoft.com/office/word/2006/wordml" xmlns:wps="http://schemas.microsoft.com/office/word/2010/wordprocessingShape" mc:Ignorable="w14 w15 w16se w16cid wp14">
   <w:abstractNum w:abstractNumId="0" w15:restartNumberingAfterBreak="0">
+    <w:nsid w:val="2B354C96"/>
+    <w:multiLevelType w:val="hybridMultilevel"/>
+    <w:tmpl w:val="D7B01B44"/>
+    <w:lvl w:ilvl="0" w:tplc="04090001">
+      <w:start w:val="1"/>
+      <w:numFmt w:val="bullet"/>
+      <w:lvlText w:val=""/>
+      <w:lvlJc w:val="left"/>
+      <w:pPr>
+        <w:ind w:left="720" w:hanging="360"/>
+      </w:pPr>
+      <w:rPr>
+        <w:rFonts w:ascii="Symbol" w:hAnsi="Symbol" w:hint="default"/>
+      </w:rPr>
+    </w:lvl>
+    <w:lvl w:ilvl="1" w:tplc="04090003">
+      <w:start w:val="1"/>
+      <w:numFmt w:val="bullet"/>
+      <w:lvlText w:val="o"/>
+      <w:lvlJc w:val="left"/>
+      <w:pPr>
+        <w:ind w:left="1440" w:hanging="360"/>
+      </w:pPr>
+      <w:rPr>
+        <w:rFonts w:ascii="Courier New" w:hAnsi="Courier New" w:cs="Courier New" w:hint="default"/>
+      </w:rPr>
+    </w:lvl>
+    <w:lvl w:ilvl="2" w:tplc="04090005" w:tentative="1">
+      <w:start w:val="1"/>
+      <w:numFmt w:val="bullet"/>
+      <w:lvlText w:val=""/>
+      <w:lvlJc w:val="left"/>
+      <w:pPr>
+        <w:ind w:left="2160" w:hanging="360"/>
+      </w:pPr>
+      <w:rPr>
+        <w:rFonts w:ascii="Wingdings" w:hAnsi="Wingdings" w:hint="default"/>
+      </w:rPr>
+    </w:lvl>
+    <w:lvl w:ilvl="3" w:tplc="04090001" w:tentative="1">
+      <w:start w:val="1"/>
+      <w:numFmt w:val="bullet"/>
+      <w:lvlText w:val=""/>
+      <w:lvlJc w:val="left"/>
+      <w:pPr>
+        <w:ind w:left="2880" w:hanging="360"/>
+      </w:pPr>
+      <w:rPr>
+        <w:rFonts w:ascii="Symbol" w:hAnsi="Symbol" w:hint="default"/>
+      </w:rPr>
+    </w:lvl>
+    <w:lvl w:ilvl="4" w:tplc="04090003" w:tentative="1">
+      <w:start w:val="1"/>
+      <w:numFmt w:val="bullet"/>
+      <w:lvlText w:val="o"/>
+      <w:lvlJc w:val="left"/>
+      <w:pPr>
+        <w:ind w:left="3600" w:hanging="360"/>
+      </w:pPr>
+      <w:rPr>
+        <w:rFonts w:ascii="Courier New" w:hAnsi="Courier New" w:cs="Courier New" w:hint="default"/>
+      </w:rPr>
+    </w:lvl>
+    <w:lvl w:ilvl="5" w:tplc="04090005" w:tentative="1">
+      <w:start w:val="1"/>
+      <w:numFmt w:val="bullet"/>
+      <w:lvlText w:val=""/>
+      <w:lvlJc w:val="left"/>
+      <w:pPr>
+        <w:ind w:left="4320" w:hanging="360"/>
+      </w:pPr>
+      <w:rPr>
+        <w:rFonts w:ascii="Wingdings" w:hAnsi="Wingdings" w:hint="default"/>
+      </w:rPr>
+    </w:lvl>
+    <w:lvl w:ilvl="6" w:tplc="04090001" w:tentative="1">
+      <w:start w:val="1"/>
+      <w:numFmt w:val="bullet"/>
+      <w:lvlText w:val=""/>
+      <w:lvlJc w:val="left"/>
+      <w:pPr>
+        <w:ind w:left="5040" w:hanging="360"/>
+      </w:pPr>
+      <w:rPr>
+        <w:rFonts w:ascii="Symbol" w:hAnsi="Symbol" w:hint="default"/>
+      </w:rPr>
+    </w:lvl>
+    <w:lvl w:ilvl="7" w:tplc="04090003" w:tentative="1">
+      <w:start w:val="1"/>
+      <w:numFmt w:val="bullet"/>
+      <w:lvlText w:val="o"/>
+      <w:lvlJc w:val="left"/>
+      <w:pPr>
+        <w:ind w:left="5760" w:hanging="360"/>
+      </w:pPr>
+      <w:rPr>
+        <w:rFonts w:ascii="Courier New" w:hAnsi="Courier New" w:cs="Courier New" w:hint="default"/>
+      </w:rPr>
+    </w:lvl>
+    <w:lvl w:ilvl="8" w:tplc="04090005" w:tentative="1">
+      <w:start w:val="1"/>
+      <w:numFmt w:val="bullet"/>
+      <w:lvlText w:val=""/>
+      <w:lvlJc w:val="left"/>
+      <w:pPr>
+        <w:ind w:left="6480" w:hanging="360"/>
+      </w:pPr>
+      <w:rPr>
+        <w:rFonts w:ascii="Wingdings" w:hAnsi="Wingdings" w:hint="default"/>
+      </w:rPr>
+    </w:lvl>
+  </w:abstractNum>
+  <w:abstractNum w:abstractNumId="1" w15:restartNumberingAfterBreak="0">
     <w:nsid w:val="30F0169C"/>
     <w:multiLevelType w:val="hybridMultilevel"/>
     <w:tmpl w:val="1D2A25E2"/>
@@ -4979,7 +6718,7 @@
       </w:rPr>
     </w:lvl>
   </w:abstractNum>
-  <w:abstractNum w:abstractNumId="1" w15:restartNumberingAfterBreak="0">
+  <w:abstractNum w:abstractNumId="2" w15:restartNumberingAfterBreak="0">
     <w:nsid w:val="370C7567"/>
     <w:multiLevelType w:val="hybridMultilevel"/>
     <w:tmpl w:val="866C6EAE"/>
@@ -5092,7 +6831,7 @@
       </w:rPr>
     </w:lvl>
   </w:abstractNum>
-  <w:abstractNum w:abstractNumId="2" w15:restartNumberingAfterBreak="0">
+  <w:abstractNum w:abstractNumId="3" w15:restartNumberingAfterBreak="0">
     <w:nsid w:val="419D5D9B"/>
     <w:multiLevelType w:val="hybridMultilevel"/>
     <w:tmpl w:val="7A8A7AF2"/>
@@ -5205,7 +6944,7 @@
       </w:rPr>
     </w:lvl>
   </w:abstractNum>
-  <w:abstractNum w:abstractNumId="3" w15:restartNumberingAfterBreak="0">
+  <w:abstractNum w:abstractNumId="4" w15:restartNumberingAfterBreak="0">
     <w:nsid w:val="42C41F20"/>
     <w:multiLevelType w:val="hybridMultilevel"/>
     <w:tmpl w:val="15D4B186"/>
@@ -5318,16 +7057,19 @@
     </w:lvl>
   </w:abstractNum>
   <w:num w:numId="1">
-    <w:abstractNumId w:val="0"/>
+    <w:abstractNumId w:val="1"/>
   </w:num>
   <w:num w:numId="2">
+    <w:abstractNumId w:val="3"/>
+  </w:num>
+  <w:num w:numId="3">
     <w:abstractNumId w:val="2"/>
   </w:num>
-  <w:num w:numId="3">
-    <w:abstractNumId w:val="1"/>
+  <w:num w:numId="4">
+    <w:abstractNumId w:val="4"/>
   </w:num>
-  <w:num w:numId="4">
-    <w:abstractNumId w:val="3"/>
+  <w:num w:numId="5">
+    <w:abstractNumId w:val="0"/>
   </w:num>
 </w:numbering>
 </file>
@@ -5804,6 +7546,7 @@
   <w:style w:type="character" w:default="1" w:styleId="DefaultParagraphFont">
     <w:name w:val="Default Paragraph Font"/>
     <w:uiPriority w:val="1"/>
+    <w:semiHidden/>
     <w:unhideWhenUsed/>
   </w:style>
   <w:style w:type="table" w:default="1" w:styleId="TableNormal">
@@ -6076,6 +7819,19 @@
       <w:sz w:val="20"/>
       <w:szCs w:val="20"/>
     </w:rPr>
+  </w:style>
+  <w:style w:type="paragraph" w:styleId="TOC3">
+    <w:name w:val="toc 3"/>
+    <w:basedOn w:val="Normal"/>
+    <w:next w:val="Normal"/>
+    <w:autoRedefine/>
+    <w:uiPriority w:val="39"/>
+    <w:unhideWhenUsed/>
+    <w:rsid w:val="000871B4"/>
+    <w:pPr>
+      <w:spacing w:after="100"/>
+      <w:ind w:left="440"/>
+    </w:pPr>
   </w:style>
 </w:styles>
 </file>
@@ -6380,7 +8136,7 @@
 </file>
 
 <file path=customXml/itemProps1.xml><?xml version="1.0" encoding="utf-8"?>
-<ds:datastoreItem xmlns:ds="http://schemas.openxmlformats.org/officeDocument/2006/customXml" ds:itemID="{943CB8AF-6C02-4A5A-8276-36BF41DD2599}">
+<ds:datastoreItem xmlns:ds="http://schemas.openxmlformats.org/officeDocument/2006/customXml" ds:itemID="{8C29A056-BC61-415D-A4CE-97805D364630}">
   <ds:schemaRefs>
     <ds:schemaRef ds:uri="http://schemas.openxmlformats.org/officeDocument/2006/bibliography"/>
   </ds:schemaRefs>

</xml_diff>